<commit_message>
some files are modified also new exception programs are added
</commit_message>
<xml_diff>
--- a/assignment14_march_22.docx
+++ b/assignment14_march_22.docx
@@ -2,17 +2,6 @@
 <file path=word/document.xml><?xml version="1.0" encoding="utf-8"?>
 <w:document xmlns:wpc="http://schemas.microsoft.com/office/word/2010/wordprocessingCanvas" xmlns:cx="http://schemas.microsoft.com/office/drawing/2014/chartex" xmlns:cx1="http://schemas.microsoft.com/office/drawing/2015/9/8/chartex" xmlns:cx2="http://schemas.microsoft.com/office/drawing/2015/10/21/chartex" xmlns:cx3="http://schemas.microsoft.com/office/drawing/2016/5/9/chartex" xmlns:cx4="http://schemas.microsoft.com/office/drawing/2016/5/10/chartex" xmlns:cx5="http://schemas.microsoft.com/office/drawing/2016/5/11/chartex" xmlns:cx6="http://schemas.microsoft.com/office/drawing/2016/5/12/chartex" xmlns:cx7="http://schemas.microsoft.com/office/drawing/2016/5/13/chartex" xmlns:cx8="http://schemas.microsoft.com/office/drawing/2016/5/14/chartex" xmlns:mc="http://schemas.openxmlformats.org/markup-compatibility/2006" xmlns:aink="http://schemas.microsoft.com/office/drawing/2016/ink" xmlns:am3d="http://schemas.microsoft.com/office/drawing/2017/model3d" xmlns:o="urn:schemas-microsoft-com:office:office" xmlns:r="http://schemas.openxmlformats.org/officeDocument/2006/relationships" xmlns:m="http://schemas.openxmlformats.org/officeDocument/2006/math" xmlns:v="urn:schemas-microsoft-com:vml" xmlns:wp14="http://schemas.microsoft.com/office/word/2010/wordprocessingDrawing" xmlns:wp="http://schemas.openxmlformats.org/drawingml/2006/wordprocessingDrawing" xmlns:w10="urn:schemas-microsoft-com:office:word" xmlns:w="http://schemas.openxmlformats.org/wordprocessingml/2006/main" xmlns:w14="http://schemas.microsoft.com/office/word/2010/wordml" xmlns:w15="http://schemas.microsoft.com/office/word/2012/wordml" xmlns:w16cex="http://schemas.microsoft.com/office/word/2018/wordml/cex" xmlns:w16cid="http://schemas.microsoft.com/office/word/2016/wordml/cid" xmlns:w16="http://schemas.microsoft.com/office/word/2018/wordml" xmlns:w16sdtdh="http://schemas.microsoft.com/office/word/2020/wordml/sdtdatahash" xmlns:w16se="http://schemas.microsoft.com/office/word/2015/wordml/symex" xmlns:wpg="http://schemas.microsoft.com/office/word/2010/wordprocessingGroup" xmlns:wpi="http://schemas.microsoft.com/office/word/2010/wordprocessingInk" xmlns:wne="http://schemas.microsoft.com/office/word/2006/wordml" xmlns:wps="http://schemas.microsoft.com/office/word/2010/wordprocessingShape" mc:Ignorable="w14 w15 w16se w16cid w16 w16cex w16sdtdh wp14">
   <w:body>
-    <w:p>
-      <w:pPr>
-        <w:ind w:left="720" w:hanging="360"/>
-        <w:rPr>
-          <w:rFonts w:ascii="Times New Roman" w:hAnsi="Times New Roman" w:cs="Times New Roman"/>
-          <w:color w:val="000000" w:themeColor="text1"/>
-          <w:sz w:val="28"/>
-          <w:szCs w:val="28"/>
-        </w:rPr>
-      </w:pPr>
-    </w:p>
     <w:p>
       <w:pPr>
         <w:pStyle w:val="ListParagraph"/>
@@ -21,7 +10,7 @@
           <w:numId w:val="2"/>
         </w:numPr>
         <w:rPr>
-          <w:rFonts w:ascii="Times New Roman" w:eastAsia="Times New Roman" w:hAnsi="Times New Roman" w:cs="Times New Roman"/>
+          <w:rFonts w:ascii="Times New Roman" w:hAnsi="Times New Roman" w:cs="Times New Roman"/>
           <w:b/>
           <w:bCs/>
           <w:color w:val="000000" w:themeColor="text1"/>
@@ -37,6 +26,1462 @@
           <w:color w:val="000000" w:themeColor="text1"/>
           <w:sz w:val="28"/>
           <w:szCs w:val="28"/>
+        </w:rPr>
+        <w:t>What is Debugging?</w:t>
+      </w:r>
+    </w:p>
+    <w:p>
+      <w:pPr>
+        <w:pStyle w:val="ListParagraph"/>
+        <w:rPr>
+          <w:rFonts w:ascii="Times New Roman" w:hAnsi="Times New Roman" w:cs="Times New Roman"/>
+          <w:color w:val="202124"/>
+          <w:sz w:val="28"/>
+          <w:szCs w:val="28"/>
+          <w:shd w:val="clear" w:color="auto" w:fill="FFFFFF"/>
+        </w:rPr>
+      </w:pPr>
+      <w:r>
+        <w:rPr>
+          <w:rFonts w:ascii="Times New Roman" w:hAnsi="Times New Roman" w:cs="Times New Roman"/>
+          <w:color w:val="202124"/>
+          <w:sz w:val="28"/>
+          <w:szCs w:val="28"/>
+          <w:shd w:val="clear" w:color="auto" w:fill="FFFFFF"/>
+        </w:rPr>
+        <w:t> Debugging is the process of detecting and removing of existing and potential errors (also called as 'bugs') in a software code that can cause it to behave unexpectedly or crash. To prevent incorrect operation of a software or system, debugging is used to find and resolve bugs or defects.</w:t>
+      </w:r>
+    </w:p>
+    <w:p>
+      <w:pPr>
+        <w:pStyle w:val="ListParagraph"/>
+        <w:rPr>
+          <w:rFonts w:ascii="Times New Roman" w:hAnsi="Times New Roman" w:cs="Times New Roman"/>
+          <w:color w:val="202124"/>
+          <w:sz w:val="28"/>
+          <w:szCs w:val="28"/>
+          <w:shd w:val="clear" w:color="auto" w:fill="FFFFFF"/>
+        </w:rPr>
+      </w:pPr>
+    </w:p>
+    <w:p>
+      <w:pPr>
+        <w:pStyle w:val="ListParagraph"/>
+        <w:numPr>
+          <w:ilvl w:val="0"/>
+          <w:numId w:val="2"/>
+        </w:numPr>
+        <w:rPr>
+          <w:rFonts w:ascii="Times New Roman" w:hAnsi="Times New Roman" w:cs="Times New Roman"/>
+          <w:b/>
+          <w:bCs/>
+          <w:color w:val="000000" w:themeColor="text1"/>
+          <w:sz w:val="28"/>
+          <w:szCs w:val="28"/>
+        </w:rPr>
+      </w:pPr>
+      <w:r>
+        <w:rPr>
+          <w:rFonts w:ascii="Times New Roman" w:hAnsi="Times New Roman" w:cs="Times New Roman"/>
+          <w:b/>
+          <w:bCs/>
+          <w:color w:val="000000" w:themeColor="text1"/>
+          <w:sz w:val="28"/>
+          <w:szCs w:val="28"/>
+        </w:rPr>
+        <w:t>What are the default packages present in java?</w:t>
+      </w:r>
+    </w:p>
+    <w:p>
+      <w:pPr>
+        <w:rPr>
+          <w:rFonts w:ascii="Times New Roman" w:hAnsi="Times New Roman" w:cs="Times New Roman"/>
+          <w:color w:val="273239"/>
+          <w:spacing w:val="2"/>
+          <w:sz w:val="28"/>
+          <w:szCs w:val="28"/>
+          <w:shd w:val="clear" w:color="auto" w:fill="FFFFFF"/>
+        </w:rPr>
+      </w:pPr>
+      <w:proofErr w:type="spellStart"/>
+      <w:r>
+        <w:rPr>
+          <w:rStyle w:val="Strong"/>
+          <w:rFonts w:ascii="Times New Roman" w:hAnsi="Times New Roman" w:cs="Times New Roman"/>
+          <w:color w:val="273239"/>
+          <w:spacing w:val="2"/>
+          <w:sz w:val="28"/>
+          <w:szCs w:val="28"/>
+          <w:bdr w:val="none" w:sz="0" w:space="0" w:color="auto" w:frame="1"/>
+          <w:shd w:val="clear" w:color="auto" w:fill="FFFFFF"/>
+        </w:rPr>
+        <w:t>java.lang</w:t>
+      </w:r>
+      <w:proofErr w:type="spellEnd"/>
+      <w:r>
+        <w:rPr>
+          <w:rStyle w:val="Strong"/>
+          <w:rFonts w:ascii="Times New Roman" w:hAnsi="Times New Roman" w:cs="Times New Roman"/>
+          <w:color w:val="273239"/>
+          <w:spacing w:val="2"/>
+          <w:sz w:val="28"/>
+          <w:szCs w:val="28"/>
+          <w:bdr w:val="none" w:sz="0" w:space="0" w:color="auto" w:frame="1"/>
+          <w:shd w:val="clear" w:color="auto" w:fill="FFFFFF"/>
+        </w:rPr>
+        <w:t>: </w:t>
+      </w:r>
+      <w:r>
+        <w:rPr>
+          <w:rFonts w:ascii="Times New Roman" w:hAnsi="Times New Roman" w:cs="Times New Roman"/>
+          <w:color w:val="273239"/>
+          <w:spacing w:val="2"/>
+          <w:sz w:val="28"/>
+          <w:szCs w:val="28"/>
+          <w:shd w:val="clear" w:color="auto" w:fill="FFFFFF"/>
+        </w:rPr>
+        <w:t>Contains language support classes(</w:t>
+      </w:r>
+      <w:proofErr w:type="spellStart"/>
+      <w:r>
+        <w:rPr>
+          <w:rFonts w:ascii="Times New Roman" w:hAnsi="Times New Roman" w:cs="Times New Roman"/>
+          <w:color w:val="273239"/>
+          <w:spacing w:val="2"/>
+          <w:sz w:val="28"/>
+          <w:szCs w:val="28"/>
+          <w:shd w:val="clear" w:color="auto" w:fill="FFFFFF"/>
+        </w:rPr>
+        <w:t>e.g</w:t>
+      </w:r>
+      <w:proofErr w:type="spellEnd"/>
+      <w:r>
+        <w:rPr>
+          <w:rFonts w:ascii="Times New Roman" w:hAnsi="Times New Roman" w:cs="Times New Roman"/>
+          <w:color w:val="273239"/>
+          <w:spacing w:val="2"/>
+          <w:sz w:val="28"/>
+          <w:szCs w:val="28"/>
+          <w:shd w:val="clear" w:color="auto" w:fill="FFFFFF"/>
+        </w:rPr>
+        <w:t xml:space="preserve"> classed which defines primitive data types, math operations). This package is automatically imported.</w:t>
+      </w:r>
+    </w:p>
+    <w:p>
+      <w:pPr>
+        <w:rPr>
+          <w:rFonts w:ascii="Times New Roman" w:hAnsi="Times New Roman" w:cs="Times New Roman"/>
+          <w:color w:val="273239"/>
+          <w:spacing w:val="2"/>
+          <w:sz w:val="28"/>
+          <w:szCs w:val="28"/>
+        </w:rPr>
+      </w:pPr>
+      <w:r>
+        <w:rPr>
+          <w:rStyle w:val="Strong"/>
+          <w:rFonts w:ascii="Times New Roman" w:hAnsi="Times New Roman" w:cs="Times New Roman"/>
+          <w:color w:val="273239"/>
+          <w:spacing w:val="2"/>
+          <w:sz w:val="28"/>
+          <w:szCs w:val="28"/>
+          <w:bdr w:val="none" w:sz="0" w:space="0" w:color="auto" w:frame="1"/>
+          <w:shd w:val="clear" w:color="auto" w:fill="FFFFFF"/>
+        </w:rPr>
+        <w:t> java.io: </w:t>
+      </w:r>
+      <w:r>
+        <w:rPr>
+          <w:rFonts w:ascii="Times New Roman" w:hAnsi="Times New Roman" w:cs="Times New Roman"/>
+          <w:color w:val="273239"/>
+          <w:spacing w:val="2"/>
+          <w:sz w:val="28"/>
+          <w:szCs w:val="28"/>
+          <w:shd w:val="clear" w:color="auto" w:fill="FFFFFF"/>
+        </w:rPr>
+        <w:t>Contains classed for supporting input / output operations.</w:t>
+      </w:r>
+    </w:p>
+    <w:p>
+      <w:pPr>
+        <w:rPr>
+          <w:rFonts w:ascii="Times New Roman" w:hAnsi="Times New Roman" w:cs="Times New Roman"/>
+          <w:color w:val="273239"/>
+          <w:spacing w:val="2"/>
+          <w:sz w:val="28"/>
+          <w:szCs w:val="28"/>
+          <w:shd w:val="clear" w:color="auto" w:fill="FFFFFF"/>
+        </w:rPr>
+      </w:pPr>
+      <w:r>
+        <w:rPr>
+          <w:rStyle w:val="Strong"/>
+          <w:rFonts w:ascii="Times New Roman" w:hAnsi="Times New Roman" w:cs="Times New Roman"/>
+          <w:color w:val="273239"/>
+          <w:spacing w:val="2"/>
+          <w:sz w:val="28"/>
+          <w:szCs w:val="28"/>
+          <w:bdr w:val="none" w:sz="0" w:space="0" w:color="auto" w:frame="1"/>
+          <w:shd w:val="clear" w:color="auto" w:fill="FFFFFF"/>
+        </w:rPr>
+        <w:t> </w:t>
+      </w:r>
+      <w:proofErr w:type="spellStart"/>
+      <w:r>
+        <w:rPr>
+          <w:rStyle w:val="Strong"/>
+          <w:rFonts w:ascii="Times New Roman" w:hAnsi="Times New Roman" w:cs="Times New Roman"/>
+          <w:color w:val="273239"/>
+          <w:spacing w:val="2"/>
+          <w:sz w:val="28"/>
+          <w:szCs w:val="28"/>
+          <w:bdr w:val="none" w:sz="0" w:space="0" w:color="auto" w:frame="1"/>
+          <w:shd w:val="clear" w:color="auto" w:fill="FFFFFF"/>
+        </w:rPr>
+        <w:t>java.util</w:t>
+      </w:r>
+      <w:proofErr w:type="spellEnd"/>
+      <w:r>
+        <w:rPr>
+          <w:rStyle w:val="Strong"/>
+          <w:rFonts w:ascii="Times New Roman" w:hAnsi="Times New Roman" w:cs="Times New Roman"/>
+          <w:color w:val="273239"/>
+          <w:spacing w:val="2"/>
+          <w:sz w:val="28"/>
+          <w:szCs w:val="28"/>
+          <w:bdr w:val="none" w:sz="0" w:space="0" w:color="auto" w:frame="1"/>
+          <w:shd w:val="clear" w:color="auto" w:fill="FFFFFF"/>
+        </w:rPr>
+        <w:t>: </w:t>
+      </w:r>
+      <w:r>
+        <w:rPr>
+          <w:rFonts w:ascii="Times New Roman" w:hAnsi="Times New Roman" w:cs="Times New Roman"/>
+          <w:color w:val="273239"/>
+          <w:spacing w:val="2"/>
+          <w:sz w:val="28"/>
+          <w:szCs w:val="28"/>
+          <w:shd w:val="clear" w:color="auto" w:fill="FFFFFF"/>
+        </w:rPr>
+        <w:t xml:space="preserve">Contains utility classes which implement data structures like </w:t>
+      </w:r>
+      <w:r>
+        <w:rPr>
+          <w:rFonts w:ascii="Times New Roman" w:hAnsi="Times New Roman" w:cs="Times New Roman"/>
+          <w:color w:val="273239"/>
+          <w:spacing w:val="2"/>
+          <w:sz w:val="28"/>
+          <w:szCs w:val="28"/>
+          <w:shd w:val="clear" w:color="auto" w:fill="FFFFFF"/>
+        </w:rPr>
+        <w:t xml:space="preserve">    </w:t>
+      </w:r>
+      <w:r>
+        <w:rPr>
+          <w:rFonts w:ascii="Times New Roman" w:hAnsi="Times New Roman" w:cs="Times New Roman"/>
+          <w:color w:val="273239"/>
+          <w:spacing w:val="2"/>
+          <w:sz w:val="28"/>
+          <w:szCs w:val="28"/>
+          <w:shd w:val="clear" w:color="auto" w:fill="FFFFFF"/>
+        </w:rPr>
+        <w:t>Linked List, Dictionary and support ; for Date / Time operations.</w:t>
+      </w:r>
+      <w:r>
+        <w:rPr>
+          <w:rFonts w:ascii="Times New Roman" w:hAnsi="Times New Roman" w:cs="Times New Roman"/>
+          <w:color w:val="273239"/>
+          <w:spacing w:val="2"/>
+          <w:sz w:val="28"/>
+          <w:szCs w:val="28"/>
+        </w:rPr>
+        <w:br/>
+      </w:r>
+      <w:r>
+        <w:rPr>
+          <w:rStyle w:val="Strong"/>
+          <w:rFonts w:ascii="Times New Roman" w:hAnsi="Times New Roman" w:cs="Times New Roman"/>
+          <w:color w:val="273239"/>
+          <w:spacing w:val="2"/>
+          <w:sz w:val="28"/>
+          <w:szCs w:val="28"/>
+          <w:bdr w:val="none" w:sz="0" w:space="0" w:color="auto" w:frame="1"/>
+          <w:shd w:val="clear" w:color="auto" w:fill="FFFFFF"/>
+        </w:rPr>
+        <w:t> </w:t>
+      </w:r>
+      <w:proofErr w:type="spellStart"/>
+      <w:r>
+        <w:rPr>
+          <w:rStyle w:val="Strong"/>
+          <w:rFonts w:ascii="Times New Roman" w:hAnsi="Times New Roman" w:cs="Times New Roman"/>
+          <w:color w:val="273239"/>
+          <w:spacing w:val="2"/>
+          <w:sz w:val="28"/>
+          <w:szCs w:val="28"/>
+          <w:bdr w:val="none" w:sz="0" w:space="0" w:color="auto" w:frame="1"/>
+          <w:shd w:val="clear" w:color="auto" w:fill="FFFFFF"/>
+        </w:rPr>
+        <w:t>java.applet</w:t>
+      </w:r>
+      <w:proofErr w:type="spellEnd"/>
+      <w:r>
+        <w:rPr>
+          <w:rStyle w:val="Strong"/>
+          <w:rFonts w:ascii="Times New Roman" w:hAnsi="Times New Roman" w:cs="Times New Roman"/>
+          <w:color w:val="273239"/>
+          <w:spacing w:val="2"/>
+          <w:sz w:val="28"/>
+          <w:szCs w:val="28"/>
+          <w:bdr w:val="none" w:sz="0" w:space="0" w:color="auto" w:frame="1"/>
+          <w:shd w:val="clear" w:color="auto" w:fill="FFFFFF"/>
+        </w:rPr>
+        <w:t>: </w:t>
+      </w:r>
+      <w:r>
+        <w:rPr>
+          <w:rFonts w:ascii="Times New Roman" w:hAnsi="Times New Roman" w:cs="Times New Roman"/>
+          <w:color w:val="273239"/>
+          <w:spacing w:val="2"/>
+          <w:sz w:val="28"/>
+          <w:szCs w:val="28"/>
+          <w:shd w:val="clear" w:color="auto" w:fill="FFFFFF"/>
+        </w:rPr>
+        <w:t>Contains classes for creating Applets.</w:t>
+      </w:r>
+      <w:r>
+        <w:rPr>
+          <w:rFonts w:ascii="Times New Roman" w:hAnsi="Times New Roman" w:cs="Times New Roman"/>
+          <w:color w:val="273239"/>
+          <w:spacing w:val="2"/>
+          <w:sz w:val="28"/>
+          <w:szCs w:val="28"/>
+        </w:rPr>
+        <w:br/>
+      </w:r>
+      <w:r>
+        <w:rPr>
+          <w:rFonts w:ascii="Times New Roman" w:hAnsi="Times New Roman" w:cs="Times New Roman"/>
+          <w:color w:val="273239"/>
+          <w:spacing w:val="2"/>
+          <w:sz w:val="28"/>
+          <w:szCs w:val="28"/>
+          <w:shd w:val="clear" w:color="auto" w:fill="FFFFFF"/>
+        </w:rPr>
+        <w:t xml:space="preserve"> </w:t>
+      </w:r>
+      <w:proofErr w:type="spellStart"/>
+      <w:r>
+        <w:rPr>
+          <w:rStyle w:val="Strong"/>
+          <w:rFonts w:ascii="Times New Roman" w:hAnsi="Times New Roman" w:cs="Times New Roman"/>
+          <w:color w:val="273239"/>
+          <w:spacing w:val="2"/>
+          <w:sz w:val="28"/>
+          <w:szCs w:val="28"/>
+          <w:bdr w:val="none" w:sz="0" w:space="0" w:color="auto" w:frame="1"/>
+          <w:shd w:val="clear" w:color="auto" w:fill="FFFFFF"/>
+        </w:rPr>
+        <w:t>java.awt</w:t>
+      </w:r>
+      <w:proofErr w:type="spellEnd"/>
+      <w:r>
+        <w:rPr>
+          <w:rStyle w:val="Strong"/>
+          <w:rFonts w:ascii="Times New Roman" w:hAnsi="Times New Roman" w:cs="Times New Roman"/>
+          <w:color w:val="273239"/>
+          <w:spacing w:val="2"/>
+          <w:sz w:val="28"/>
+          <w:szCs w:val="28"/>
+          <w:bdr w:val="none" w:sz="0" w:space="0" w:color="auto" w:frame="1"/>
+          <w:shd w:val="clear" w:color="auto" w:fill="FFFFFF"/>
+        </w:rPr>
+        <w:t>: </w:t>
+      </w:r>
+      <w:r>
+        <w:rPr>
+          <w:rFonts w:ascii="Times New Roman" w:hAnsi="Times New Roman" w:cs="Times New Roman"/>
+          <w:color w:val="273239"/>
+          <w:spacing w:val="2"/>
+          <w:sz w:val="28"/>
+          <w:szCs w:val="28"/>
+          <w:shd w:val="clear" w:color="auto" w:fill="FFFFFF"/>
+        </w:rPr>
+        <w:t xml:space="preserve">Contain classes for implementing the components for graphical user interfaces (like button , ;menus </w:t>
+      </w:r>
+      <w:proofErr w:type="spellStart"/>
+      <w:r>
+        <w:rPr>
+          <w:rFonts w:ascii="Times New Roman" w:hAnsi="Times New Roman" w:cs="Times New Roman"/>
+          <w:color w:val="273239"/>
+          <w:spacing w:val="2"/>
+          <w:sz w:val="28"/>
+          <w:szCs w:val="28"/>
+          <w:shd w:val="clear" w:color="auto" w:fill="FFFFFF"/>
+        </w:rPr>
+        <w:t>etc</w:t>
+      </w:r>
+      <w:proofErr w:type="spellEnd"/>
+      <w:r>
+        <w:rPr>
+          <w:rFonts w:ascii="Times New Roman" w:hAnsi="Times New Roman" w:cs="Times New Roman"/>
+          <w:color w:val="273239"/>
+          <w:spacing w:val="2"/>
+          <w:sz w:val="28"/>
+          <w:szCs w:val="28"/>
+          <w:shd w:val="clear" w:color="auto" w:fill="FFFFFF"/>
+        </w:rPr>
+        <w:t>).</w:t>
+      </w:r>
+      <w:r>
+        <w:rPr>
+          <w:rFonts w:ascii="Times New Roman" w:hAnsi="Times New Roman" w:cs="Times New Roman"/>
+          <w:color w:val="273239"/>
+          <w:spacing w:val="2"/>
+          <w:sz w:val="28"/>
+          <w:szCs w:val="28"/>
+        </w:rPr>
+        <w:br/>
+      </w:r>
+      <w:r>
+        <w:rPr>
+          <w:rStyle w:val="Strong"/>
+          <w:rFonts w:ascii="Times New Roman" w:hAnsi="Times New Roman" w:cs="Times New Roman"/>
+          <w:color w:val="273239"/>
+          <w:spacing w:val="2"/>
+          <w:sz w:val="28"/>
+          <w:szCs w:val="28"/>
+          <w:bdr w:val="none" w:sz="0" w:space="0" w:color="auto" w:frame="1"/>
+          <w:shd w:val="clear" w:color="auto" w:fill="FFFFFF"/>
+        </w:rPr>
+        <w:t> java.net: </w:t>
+      </w:r>
+      <w:r>
+        <w:rPr>
+          <w:rFonts w:ascii="Times New Roman" w:hAnsi="Times New Roman" w:cs="Times New Roman"/>
+          <w:color w:val="273239"/>
+          <w:spacing w:val="2"/>
+          <w:sz w:val="28"/>
+          <w:szCs w:val="28"/>
+          <w:shd w:val="clear" w:color="auto" w:fill="FFFFFF"/>
+        </w:rPr>
+        <w:t>Contain classes for supporting networking operations.</w:t>
+      </w:r>
+    </w:p>
+    <w:p>
+      <w:pPr>
+        <w:rPr>
+          <w:rFonts w:ascii="Times New Roman" w:hAnsi="Times New Roman" w:cs="Times New Roman"/>
+          <w:color w:val="273239"/>
+          <w:spacing w:val="2"/>
+          <w:sz w:val="28"/>
+          <w:szCs w:val="28"/>
+          <w:shd w:val="clear" w:color="auto" w:fill="FFFFFF"/>
+        </w:rPr>
+      </w:pPr>
+    </w:p>
+    <w:p>
+      <w:pPr>
+        <w:pStyle w:val="ListParagraph"/>
+        <w:numPr>
+          <w:ilvl w:val="0"/>
+          <w:numId w:val="2"/>
+        </w:numPr>
+        <w:rPr>
+          <w:rFonts w:ascii="Times New Roman" w:hAnsi="Times New Roman" w:cs="Times New Roman"/>
+          <w:b/>
+          <w:bCs/>
+          <w:color w:val="273239"/>
+          <w:spacing w:val="2"/>
+          <w:sz w:val="28"/>
+          <w:szCs w:val="28"/>
+          <w:shd w:val="clear" w:color="auto" w:fill="FFFFFF"/>
+        </w:rPr>
+      </w:pPr>
+      <w:r>
+        <w:rPr>
+          <w:rFonts w:ascii="Times New Roman" w:hAnsi="Times New Roman" w:cs="Times New Roman"/>
+          <w:b/>
+          <w:bCs/>
+          <w:color w:val="273239"/>
+          <w:spacing w:val="2"/>
+          <w:sz w:val="28"/>
+          <w:szCs w:val="28"/>
+          <w:shd w:val="clear" w:color="auto" w:fill="FFFFFF"/>
+        </w:rPr>
+        <w:t>Can we have an else condition without if condition?</w:t>
+      </w:r>
+    </w:p>
+    <w:p>
+      <w:pPr>
+        <w:pStyle w:val="ListParagraph"/>
+        <w:rPr>
+          <w:rFonts w:ascii="Times New Roman" w:hAnsi="Times New Roman" w:cs="Times New Roman"/>
+          <w:b/>
+          <w:bCs/>
+          <w:color w:val="273239"/>
+          <w:spacing w:val="2"/>
+          <w:sz w:val="28"/>
+          <w:szCs w:val="28"/>
+          <w:shd w:val="clear" w:color="auto" w:fill="FFFFFF"/>
+        </w:rPr>
+      </w:pPr>
+    </w:p>
+    <w:p>
+      <w:pPr>
+        <w:pStyle w:val="ListParagraph"/>
+        <w:rPr>
+          <w:rFonts w:ascii="Times New Roman" w:hAnsi="Times New Roman" w:cs="Times New Roman"/>
+          <w:color w:val="202124"/>
+          <w:sz w:val="28"/>
+          <w:szCs w:val="28"/>
+          <w:shd w:val="clear" w:color="auto" w:fill="FFFFFF"/>
+        </w:rPr>
+      </w:pPr>
+      <w:r>
+        <w:rPr>
+          <w:rFonts w:ascii="Times New Roman" w:hAnsi="Times New Roman" w:cs="Times New Roman"/>
+          <w:color w:val="202124"/>
+          <w:sz w:val="28"/>
+          <w:szCs w:val="28"/>
+          <w:shd w:val="clear" w:color="auto" w:fill="FFFFFF"/>
+        </w:rPr>
+        <w:t>You can't write else without an if condition. The if condition checks whether your statement is true or false.</w:t>
+      </w:r>
+    </w:p>
+    <w:p>
+      <w:pPr>
+        <w:pStyle w:val="ListParagraph"/>
+        <w:numPr>
+          <w:ilvl w:val="0"/>
+          <w:numId w:val="2"/>
+        </w:numPr>
+        <w:rPr>
+          <w:rFonts w:ascii="Times New Roman" w:hAnsi="Times New Roman" w:cs="Times New Roman"/>
+          <w:b/>
+          <w:bCs/>
+          <w:color w:val="202124"/>
+          <w:sz w:val="28"/>
+          <w:szCs w:val="28"/>
+          <w:shd w:val="clear" w:color="auto" w:fill="FFFFFF"/>
+        </w:rPr>
+      </w:pPr>
+      <w:r>
+        <w:rPr>
+          <w:rFonts w:ascii="Times New Roman" w:hAnsi="Times New Roman" w:cs="Times New Roman"/>
+          <w:b/>
+          <w:bCs/>
+          <w:color w:val="202124"/>
+          <w:sz w:val="28"/>
+          <w:szCs w:val="28"/>
+          <w:shd w:val="clear" w:color="auto" w:fill="FFFFFF"/>
+        </w:rPr>
+        <w:t xml:space="preserve">Other than </w:t>
+      </w:r>
+      <w:proofErr w:type="spellStart"/>
+      <w:r>
+        <w:rPr>
+          <w:rFonts w:ascii="Times New Roman" w:hAnsi="Times New Roman" w:cs="Times New Roman"/>
+          <w:b/>
+          <w:bCs/>
+          <w:color w:val="202124"/>
+          <w:sz w:val="28"/>
+          <w:szCs w:val="28"/>
+          <w:shd w:val="clear" w:color="auto" w:fill="FFFFFF"/>
+        </w:rPr>
+        <w:t>boolean</w:t>
+      </w:r>
+      <w:proofErr w:type="spellEnd"/>
+      <w:r>
+        <w:rPr>
+          <w:rFonts w:ascii="Times New Roman" w:hAnsi="Times New Roman" w:cs="Times New Roman"/>
+          <w:b/>
+          <w:bCs/>
+          <w:color w:val="202124"/>
+          <w:sz w:val="28"/>
+          <w:szCs w:val="28"/>
+          <w:shd w:val="clear" w:color="auto" w:fill="FFFFFF"/>
+        </w:rPr>
+        <w:t xml:space="preserve"> can we use anything in if condition?</w:t>
+      </w:r>
+    </w:p>
+    <w:p>
+      <w:pPr>
+        <w:pStyle w:val="ListParagraph"/>
+        <w:rPr>
+          <w:rFonts w:ascii="Times New Roman" w:hAnsi="Times New Roman" w:cs="Times New Roman"/>
+          <w:color w:val="202124"/>
+          <w:sz w:val="28"/>
+          <w:szCs w:val="28"/>
+          <w:shd w:val="clear" w:color="auto" w:fill="FFFFFF"/>
+        </w:rPr>
+      </w:pPr>
+      <w:r>
+        <w:rPr>
+          <w:rFonts w:ascii="Times New Roman" w:hAnsi="Times New Roman" w:cs="Times New Roman"/>
+          <w:color w:val="202124"/>
+          <w:sz w:val="28"/>
+          <w:szCs w:val="28"/>
+          <w:shd w:val="clear" w:color="auto" w:fill="FFFFFF"/>
+        </w:rPr>
+        <w:t xml:space="preserve">The condition must be a </w:t>
+      </w:r>
+      <w:proofErr w:type="spellStart"/>
+      <w:r>
+        <w:rPr>
+          <w:rFonts w:ascii="Times New Roman" w:hAnsi="Times New Roman" w:cs="Times New Roman"/>
+          <w:color w:val="202124"/>
+          <w:sz w:val="28"/>
+          <w:szCs w:val="28"/>
+          <w:shd w:val="clear" w:color="auto" w:fill="FFFFFF"/>
+        </w:rPr>
+        <w:t>boolean</w:t>
+      </w:r>
+      <w:proofErr w:type="spellEnd"/>
+      <w:r>
+        <w:rPr>
+          <w:rFonts w:ascii="Times New Roman" w:hAnsi="Times New Roman" w:cs="Times New Roman"/>
+          <w:color w:val="202124"/>
+          <w:sz w:val="28"/>
+          <w:szCs w:val="28"/>
+          <w:shd w:val="clear" w:color="auto" w:fill="FFFFFF"/>
+        </w:rPr>
+        <w:t xml:space="preserve"> expression. It must evaluate to either true or false. If the condition is true, the statement is executed. If it is false, the statement is skipped.</w:t>
+      </w:r>
+    </w:p>
+    <w:p>
+      <w:pPr>
+        <w:pStyle w:val="ListParagraph"/>
+        <w:rPr>
+          <w:rFonts w:ascii="Times New Roman" w:hAnsi="Times New Roman" w:cs="Times New Roman"/>
+          <w:color w:val="202124"/>
+          <w:sz w:val="28"/>
+          <w:szCs w:val="28"/>
+          <w:shd w:val="clear" w:color="auto" w:fill="FFFFFF"/>
+        </w:rPr>
+      </w:pPr>
+    </w:p>
+    <w:p>
+      <w:pPr>
+        <w:pStyle w:val="ListParagraph"/>
+        <w:numPr>
+          <w:ilvl w:val="0"/>
+          <w:numId w:val="2"/>
+        </w:numPr>
+        <w:rPr>
+          <w:rFonts w:ascii="Times New Roman" w:hAnsi="Times New Roman" w:cs="Times New Roman"/>
+          <w:b/>
+          <w:bCs/>
+          <w:color w:val="202124"/>
+          <w:sz w:val="28"/>
+          <w:szCs w:val="28"/>
+          <w:shd w:val="clear" w:color="auto" w:fill="FFFFFF"/>
+        </w:rPr>
+      </w:pPr>
+      <w:r>
+        <w:rPr>
+          <w:rFonts w:ascii="Times New Roman" w:hAnsi="Times New Roman" w:cs="Times New Roman"/>
+          <w:b/>
+          <w:bCs/>
+          <w:color w:val="202124"/>
+          <w:sz w:val="28"/>
+          <w:szCs w:val="28"/>
+          <w:shd w:val="clear" w:color="auto" w:fill="FFFFFF"/>
+        </w:rPr>
+        <w:t>why break is imp in switch case?</w:t>
+      </w:r>
+    </w:p>
+    <w:p>
+      <w:pPr>
+        <w:pStyle w:val="ListParagraph"/>
+        <w:rPr>
+          <w:rFonts w:ascii="Times New Roman" w:hAnsi="Times New Roman" w:cs="Times New Roman"/>
+          <w:color w:val="202124"/>
+          <w:sz w:val="28"/>
+          <w:szCs w:val="28"/>
+          <w:shd w:val="clear" w:color="auto" w:fill="FFFFFF"/>
+        </w:rPr>
+      </w:pPr>
+      <w:r>
+        <w:rPr>
+          <w:rFonts w:ascii="Times New Roman" w:hAnsi="Times New Roman" w:cs="Times New Roman"/>
+          <w:color w:val="202124"/>
+          <w:sz w:val="28"/>
+          <w:szCs w:val="28"/>
+          <w:shd w:val="clear" w:color="auto" w:fill="FFFFFF"/>
+        </w:rPr>
+        <w:t>When Java reaches a break keyword, it breaks out of the switch block. This will stop the execution of more code and case testing inside the block. When a match is found, and the job is done, it's time for a break. There is no need for more testing.</w:t>
+      </w:r>
+    </w:p>
+    <w:p>
+      <w:pPr>
+        <w:pStyle w:val="ListParagraph"/>
+        <w:numPr>
+          <w:ilvl w:val="0"/>
+          <w:numId w:val="2"/>
+        </w:numPr>
+        <w:rPr>
+          <w:rFonts w:ascii="Times New Roman" w:hAnsi="Times New Roman" w:cs="Times New Roman"/>
+          <w:b/>
+          <w:bCs/>
+          <w:color w:val="000000" w:themeColor="text1"/>
+          <w:sz w:val="28"/>
+          <w:szCs w:val="28"/>
+        </w:rPr>
+      </w:pPr>
+      <w:r>
+        <w:rPr>
+          <w:rFonts w:ascii="Times New Roman" w:hAnsi="Times New Roman" w:cs="Times New Roman"/>
+          <w:b/>
+          <w:bCs/>
+          <w:color w:val="000000" w:themeColor="text1"/>
+          <w:sz w:val="28"/>
+          <w:szCs w:val="28"/>
+        </w:rPr>
+        <w:t>understand the naming conventions in java.</w:t>
+      </w:r>
+    </w:p>
+    <w:p>
+      <w:pPr>
+        <w:shd w:val="clear" w:color="auto" w:fill="FFFFFF"/>
+        <w:spacing w:after="0" w:line="240" w:lineRule="auto"/>
+        <w:textAlignment w:val="baseline"/>
+        <w:rPr>
+          <w:rFonts w:ascii="Times New Roman" w:eastAsia="Times New Roman" w:hAnsi="Times New Roman" w:cs="Times New Roman"/>
+          <w:color w:val="273239"/>
+          <w:spacing w:val="2"/>
+          <w:sz w:val="28"/>
+          <w:szCs w:val="28"/>
+        </w:rPr>
+      </w:pPr>
+      <w:r>
+        <w:rPr>
+          <w:rFonts w:ascii="Times New Roman" w:eastAsia="Times New Roman" w:hAnsi="Times New Roman" w:cs="Times New Roman"/>
+          <w:color w:val="273239"/>
+          <w:spacing w:val="2"/>
+          <w:sz w:val="28"/>
+          <w:szCs w:val="28"/>
+          <w:bdr w:val="none" w:sz="0" w:space="0" w:color="auto" w:frame="1"/>
+        </w:rPr>
+        <w:t>Type 1: Classes and Interfaces</w:t>
+      </w:r>
+    </w:p>
+    <w:p>
+      <w:pPr>
+        <w:numPr>
+          <w:ilvl w:val="0"/>
+          <w:numId w:val="8"/>
+        </w:numPr>
+        <w:shd w:val="clear" w:color="auto" w:fill="FFFFFF"/>
+        <w:spacing w:after="0" w:line="240" w:lineRule="auto"/>
+        <w:ind w:left="1080"/>
+        <w:textAlignment w:val="baseline"/>
+        <w:rPr>
+          <w:rFonts w:ascii="Times New Roman" w:eastAsia="Times New Roman" w:hAnsi="Times New Roman" w:cs="Times New Roman"/>
+          <w:color w:val="273239"/>
+          <w:spacing w:val="2"/>
+          <w:sz w:val="28"/>
+          <w:szCs w:val="28"/>
+        </w:rPr>
+      </w:pPr>
+      <w:r>
+        <w:rPr>
+          <w:rFonts w:ascii="Times New Roman" w:eastAsia="Times New Roman" w:hAnsi="Times New Roman" w:cs="Times New Roman"/>
+          <w:color w:val="273239"/>
+          <w:spacing w:val="2"/>
+          <w:sz w:val="28"/>
+          <w:szCs w:val="28"/>
+        </w:rPr>
+        <w:lastRenderedPageBreak/>
+        <w:t>Class names should be </w:t>
+      </w:r>
+      <w:r>
+        <w:rPr>
+          <w:rFonts w:ascii="Times New Roman" w:eastAsia="Times New Roman" w:hAnsi="Times New Roman" w:cs="Times New Roman"/>
+          <w:color w:val="273239"/>
+          <w:spacing w:val="2"/>
+          <w:sz w:val="28"/>
+          <w:szCs w:val="28"/>
+          <w:bdr w:val="none" w:sz="0" w:space="0" w:color="auto" w:frame="1"/>
+        </w:rPr>
+        <w:t>nouns</w:t>
+      </w:r>
+      <w:r>
+        <w:rPr>
+          <w:rFonts w:ascii="Times New Roman" w:eastAsia="Times New Roman" w:hAnsi="Times New Roman" w:cs="Times New Roman"/>
+          <w:color w:val="273239"/>
+          <w:spacing w:val="2"/>
+          <w:sz w:val="28"/>
+          <w:szCs w:val="28"/>
+        </w:rPr>
+        <w:t>, in mixed cases with the </w:t>
+      </w:r>
+      <w:r>
+        <w:rPr>
+          <w:rFonts w:ascii="Times New Roman" w:eastAsia="Times New Roman" w:hAnsi="Times New Roman" w:cs="Times New Roman"/>
+          <w:color w:val="273239"/>
+          <w:spacing w:val="2"/>
+          <w:sz w:val="28"/>
+          <w:szCs w:val="28"/>
+          <w:bdr w:val="none" w:sz="0" w:space="0" w:color="auto" w:frame="1"/>
+        </w:rPr>
+        <w:t>first</w:t>
+      </w:r>
+      <w:r>
+        <w:rPr>
+          <w:rFonts w:ascii="Times New Roman" w:eastAsia="Times New Roman" w:hAnsi="Times New Roman" w:cs="Times New Roman"/>
+          <w:color w:val="273239"/>
+          <w:spacing w:val="2"/>
+          <w:sz w:val="28"/>
+          <w:szCs w:val="28"/>
+        </w:rPr>
+        <w:t> letter of each internal word capitalized. Interfaces names should also be capitalized just like class names.</w:t>
+      </w:r>
+    </w:p>
+    <w:p>
+      <w:pPr>
+        <w:numPr>
+          <w:ilvl w:val="0"/>
+          <w:numId w:val="8"/>
+        </w:numPr>
+        <w:shd w:val="clear" w:color="auto" w:fill="FFFFFF"/>
+        <w:spacing w:after="0" w:line="240" w:lineRule="auto"/>
+        <w:ind w:left="1080"/>
+        <w:textAlignment w:val="baseline"/>
+        <w:rPr>
+          <w:rFonts w:ascii="Times New Roman" w:eastAsia="Times New Roman" w:hAnsi="Times New Roman" w:cs="Times New Roman"/>
+          <w:color w:val="273239"/>
+          <w:spacing w:val="2"/>
+          <w:sz w:val="28"/>
+          <w:szCs w:val="28"/>
+        </w:rPr>
+      </w:pPr>
+      <w:r>
+        <w:rPr>
+          <w:rFonts w:ascii="Times New Roman" w:eastAsia="Times New Roman" w:hAnsi="Times New Roman" w:cs="Times New Roman"/>
+          <w:color w:val="273239"/>
+          <w:spacing w:val="2"/>
+          <w:sz w:val="28"/>
+          <w:szCs w:val="28"/>
+        </w:rPr>
+        <w:t>Use whole words and must avoid acronyms and abbreviations.</w:t>
+      </w:r>
+    </w:p>
+    <w:p>
+      <w:pPr>
+        <w:shd w:val="clear" w:color="auto" w:fill="FFFFFF"/>
+        <w:spacing w:after="0" w:line="240" w:lineRule="auto"/>
+        <w:ind w:left="1080"/>
+        <w:textAlignment w:val="baseline"/>
+        <w:rPr>
+          <w:rFonts w:ascii="Times New Roman" w:eastAsia="Times New Roman" w:hAnsi="Times New Roman" w:cs="Times New Roman"/>
+          <w:color w:val="273239"/>
+          <w:spacing w:val="2"/>
+          <w:sz w:val="28"/>
+          <w:szCs w:val="28"/>
+        </w:rPr>
+      </w:pPr>
+    </w:p>
+    <w:p>
+      <w:pPr>
+        <w:shd w:val="clear" w:color="auto" w:fill="FFFFFF"/>
+        <w:spacing w:after="0" w:line="240" w:lineRule="auto"/>
+        <w:textAlignment w:val="baseline"/>
+        <w:rPr>
+          <w:rFonts w:ascii="Times New Roman" w:eastAsia="Times New Roman" w:hAnsi="Times New Roman" w:cs="Times New Roman"/>
+          <w:color w:val="273239"/>
+          <w:spacing w:val="2"/>
+          <w:sz w:val="28"/>
+          <w:szCs w:val="28"/>
+        </w:rPr>
+      </w:pPr>
+      <w:r>
+        <w:rPr>
+          <w:rFonts w:ascii="Times New Roman" w:eastAsia="Times New Roman" w:hAnsi="Times New Roman" w:cs="Times New Roman"/>
+          <w:color w:val="273239"/>
+          <w:spacing w:val="2"/>
+          <w:sz w:val="28"/>
+          <w:szCs w:val="28"/>
+          <w:bdr w:val="none" w:sz="0" w:space="0" w:color="auto" w:frame="1"/>
+        </w:rPr>
+        <w:t>Type 2: Methods </w:t>
+      </w:r>
+    </w:p>
+    <w:p>
+      <w:pPr>
+        <w:numPr>
+          <w:ilvl w:val="0"/>
+          <w:numId w:val="9"/>
+        </w:numPr>
+        <w:shd w:val="clear" w:color="auto" w:fill="FFFFFF"/>
+        <w:spacing w:after="0" w:line="240" w:lineRule="auto"/>
+        <w:ind w:left="1080"/>
+        <w:textAlignment w:val="baseline"/>
+        <w:rPr>
+          <w:rFonts w:ascii="Times New Roman" w:eastAsia="Times New Roman" w:hAnsi="Times New Roman" w:cs="Times New Roman"/>
+          <w:color w:val="273239"/>
+          <w:spacing w:val="2"/>
+          <w:sz w:val="28"/>
+          <w:szCs w:val="28"/>
+        </w:rPr>
+      </w:pPr>
+      <w:r>
+        <w:rPr>
+          <w:rFonts w:ascii="Times New Roman" w:eastAsia="Times New Roman" w:hAnsi="Times New Roman" w:cs="Times New Roman"/>
+          <w:color w:val="273239"/>
+          <w:spacing w:val="2"/>
+          <w:sz w:val="28"/>
+          <w:szCs w:val="28"/>
+        </w:rPr>
+        <w:t>Methods should be </w:t>
+      </w:r>
+      <w:r>
+        <w:rPr>
+          <w:rFonts w:ascii="Times New Roman" w:eastAsia="Times New Roman" w:hAnsi="Times New Roman" w:cs="Times New Roman"/>
+          <w:color w:val="273239"/>
+          <w:spacing w:val="2"/>
+          <w:sz w:val="28"/>
+          <w:szCs w:val="28"/>
+          <w:bdr w:val="none" w:sz="0" w:space="0" w:color="auto" w:frame="1"/>
+        </w:rPr>
+        <w:t>verbs</w:t>
+      </w:r>
+      <w:r>
+        <w:rPr>
+          <w:rFonts w:ascii="Times New Roman" w:eastAsia="Times New Roman" w:hAnsi="Times New Roman" w:cs="Times New Roman"/>
+          <w:color w:val="273239"/>
+          <w:spacing w:val="2"/>
+          <w:sz w:val="28"/>
+          <w:szCs w:val="28"/>
+        </w:rPr>
+        <w:t>, in mixed case with the </w:t>
+      </w:r>
+      <w:r>
+        <w:rPr>
+          <w:rFonts w:ascii="Times New Roman" w:eastAsia="Times New Roman" w:hAnsi="Times New Roman" w:cs="Times New Roman"/>
+          <w:color w:val="273239"/>
+          <w:spacing w:val="2"/>
+          <w:sz w:val="28"/>
+          <w:szCs w:val="28"/>
+          <w:bdr w:val="none" w:sz="0" w:space="0" w:color="auto" w:frame="1"/>
+        </w:rPr>
+        <w:t>first letter lowercase</w:t>
+      </w:r>
+      <w:r>
+        <w:rPr>
+          <w:rFonts w:ascii="Times New Roman" w:eastAsia="Times New Roman" w:hAnsi="Times New Roman" w:cs="Times New Roman"/>
+          <w:color w:val="273239"/>
+          <w:spacing w:val="2"/>
+          <w:sz w:val="28"/>
+          <w:szCs w:val="28"/>
+        </w:rPr>
+        <w:t> and with the first letter of each internal word capitalized.</w:t>
+      </w:r>
+    </w:p>
+    <w:p>
+      <w:pPr>
+        <w:shd w:val="clear" w:color="auto" w:fill="FFFFFF"/>
+        <w:spacing w:after="0" w:line="240" w:lineRule="auto"/>
+        <w:ind w:left="1080"/>
+        <w:textAlignment w:val="baseline"/>
+        <w:rPr>
+          <w:rFonts w:ascii="Times New Roman" w:eastAsia="Times New Roman" w:hAnsi="Times New Roman" w:cs="Times New Roman"/>
+          <w:color w:val="273239"/>
+          <w:spacing w:val="2"/>
+          <w:sz w:val="28"/>
+          <w:szCs w:val="28"/>
+        </w:rPr>
+      </w:pPr>
+    </w:p>
+    <w:p>
+      <w:pPr>
+        <w:shd w:val="clear" w:color="auto" w:fill="FFFFFF"/>
+        <w:spacing w:after="0" w:line="240" w:lineRule="auto"/>
+        <w:textAlignment w:val="baseline"/>
+        <w:rPr>
+          <w:rFonts w:ascii="Times New Roman" w:eastAsia="Times New Roman" w:hAnsi="Times New Roman" w:cs="Times New Roman"/>
+          <w:color w:val="273239"/>
+          <w:spacing w:val="2"/>
+          <w:sz w:val="28"/>
+          <w:szCs w:val="28"/>
+        </w:rPr>
+      </w:pPr>
+      <w:r>
+        <w:rPr>
+          <w:rFonts w:ascii="Times New Roman" w:eastAsia="Times New Roman" w:hAnsi="Times New Roman" w:cs="Times New Roman"/>
+          <w:color w:val="273239"/>
+          <w:spacing w:val="2"/>
+          <w:sz w:val="28"/>
+          <w:szCs w:val="28"/>
+          <w:bdr w:val="none" w:sz="0" w:space="0" w:color="auto" w:frame="1"/>
+        </w:rPr>
+        <w:t>Type 3: Variables</w:t>
+      </w:r>
+    </w:p>
+    <w:p>
+      <w:pPr>
+        <w:pStyle w:val="ListParagraph"/>
+        <w:numPr>
+          <w:ilvl w:val="0"/>
+          <w:numId w:val="9"/>
+        </w:numPr>
+        <w:shd w:val="clear" w:color="auto" w:fill="FFFFFF"/>
+        <w:spacing w:after="150" w:line="240" w:lineRule="auto"/>
+        <w:textAlignment w:val="baseline"/>
+        <w:rPr>
+          <w:rFonts w:ascii="Times New Roman" w:eastAsia="Times New Roman" w:hAnsi="Times New Roman" w:cs="Times New Roman"/>
+          <w:color w:val="273239"/>
+          <w:spacing w:val="2"/>
+          <w:sz w:val="28"/>
+          <w:szCs w:val="28"/>
+        </w:rPr>
+      </w:pPr>
+      <w:r>
+        <w:rPr>
+          <w:rFonts w:ascii="Times New Roman" w:eastAsia="Times New Roman" w:hAnsi="Times New Roman" w:cs="Times New Roman"/>
+          <w:color w:val="273239"/>
+          <w:spacing w:val="2"/>
+          <w:sz w:val="28"/>
+          <w:szCs w:val="28"/>
+        </w:rPr>
+        <w:t>Variable names should be short yet meaningful. </w:t>
+      </w:r>
+    </w:p>
+    <w:p>
+      <w:pPr>
+        <w:numPr>
+          <w:ilvl w:val="0"/>
+          <w:numId w:val="9"/>
+        </w:numPr>
+        <w:shd w:val="clear" w:color="auto" w:fill="FFFFFF"/>
+        <w:spacing w:after="0" w:line="240" w:lineRule="auto"/>
+        <w:textAlignment w:val="baseline"/>
+        <w:rPr>
+          <w:rFonts w:ascii="Times New Roman" w:eastAsia="Times New Roman" w:hAnsi="Times New Roman" w:cs="Times New Roman"/>
+          <w:color w:val="273239"/>
+          <w:spacing w:val="2"/>
+          <w:sz w:val="28"/>
+          <w:szCs w:val="28"/>
+        </w:rPr>
+      </w:pPr>
+      <w:r>
+        <w:rPr>
+          <w:rFonts w:ascii="Times New Roman" w:eastAsia="Times New Roman" w:hAnsi="Times New Roman" w:cs="Times New Roman"/>
+          <w:color w:val="273239"/>
+          <w:spacing w:val="2"/>
+          <w:sz w:val="28"/>
+          <w:szCs w:val="28"/>
+        </w:rPr>
+        <w:t xml:space="preserve">Should be mnemonic </w:t>
+      </w:r>
+      <w:proofErr w:type="spellStart"/>
+      <w:r>
+        <w:rPr>
+          <w:rFonts w:ascii="Times New Roman" w:eastAsia="Times New Roman" w:hAnsi="Times New Roman" w:cs="Times New Roman"/>
+          <w:color w:val="273239"/>
+          <w:spacing w:val="2"/>
+          <w:sz w:val="28"/>
+          <w:szCs w:val="28"/>
+        </w:rPr>
+        <w:t>i.e</w:t>
+      </w:r>
+      <w:proofErr w:type="spellEnd"/>
+      <w:r>
+        <w:rPr>
+          <w:rFonts w:ascii="Times New Roman" w:eastAsia="Times New Roman" w:hAnsi="Times New Roman" w:cs="Times New Roman"/>
+          <w:color w:val="273239"/>
+          <w:spacing w:val="2"/>
+          <w:sz w:val="28"/>
+          <w:szCs w:val="28"/>
+        </w:rPr>
+        <w:t>, designed to indicate to the casual observer the intent of its use.</w:t>
+      </w:r>
+    </w:p>
+    <w:p>
+      <w:pPr>
+        <w:numPr>
+          <w:ilvl w:val="0"/>
+          <w:numId w:val="9"/>
+        </w:numPr>
+        <w:shd w:val="clear" w:color="auto" w:fill="FFFFFF"/>
+        <w:spacing w:after="0" w:line="240" w:lineRule="auto"/>
+        <w:textAlignment w:val="baseline"/>
+        <w:rPr>
+          <w:rFonts w:ascii="Times New Roman" w:eastAsia="Times New Roman" w:hAnsi="Times New Roman" w:cs="Times New Roman"/>
+          <w:color w:val="273239"/>
+          <w:spacing w:val="2"/>
+          <w:sz w:val="28"/>
+          <w:szCs w:val="28"/>
+        </w:rPr>
+      </w:pPr>
+      <w:r>
+        <w:rPr>
+          <w:rFonts w:ascii="Times New Roman" w:eastAsia="Times New Roman" w:hAnsi="Times New Roman" w:cs="Times New Roman"/>
+          <w:color w:val="273239"/>
+          <w:spacing w:val="2"/>
+          <w:sz w:val="28"/>
+          <w:szCs w:val="28"/>
+          <w:bdr w:val="none" w:sz="0" w:space="0" w:color="auto" w:frame="1"/>
+        </w:rPr>
+        <w:t>One-character variable names should be avoided</w:t>
+      </w:r>
+      <w:r>
+        <w:rPr>
+          <w:rFonts w:ascii="Times New Roman" w:eastAsia="Times New Roman" w:hAnsi="Times New Roman" w:cs="Times New Roman"/>
+          <w:color w:val="273239"/>
+          <w:spacing w:val="2"/>
+          <w:sz w:val="28"/>
+          <w:szCs w:val="28"/>
+        </w:rPr>
+        <w:t> except for temporary variables.</w:t>
+      </w:r>
+    </w:p>
+    <w:p>
+      <w:pPr>
+        <w:numPr>
+          <w:ilvl w:val="0"/>
+          <w:numId w:val="9"/>
+        </w:numPr>
+        <w:shd w:val="clear" w:color="auto" w:fill="FFFFFF"/>
+        <w:spacing w:after="0" w:line="240" w:lineRule="auto"/>
+        <w:textAlignment w:val="baseline"/>
+        <w:rPr>
+          <w:rFonts w:ascii="Times New Roman" w:eastAsia="Times New Roman" w:hAnsi="Times New Roman" w:cs="Times New Roman"/>
+          <w:color w:val="273239"/>
+          <w:spacing w:val="2"/>
+          <w:sz w:val="28"/>
+          <w:szCs w:val="28"/>
+        </w:rPr>
+      </w:pPr>
+      <w:r>
+        <w:rPr>
+          <w:rFonts w:ascii="Times New Roman" w:eastAsia="Times New Roman" w:hAnsi="Times New Roman" w:cs="Times New Roman"/>
+          <w:color w:val="273239"/>
+          <w:spacing w:val="2"/>
+          <w:sz w:val="28"/>
+          <w:szCs w:val="28"/>
+        </w:rPr>
+        <w:t xml:space="preserve">Common names for temporary variables are </w:t>
+      </w:r>
+      <w:proofErr w:type="spellStart"/>
+      <w:r>
+        <w:rPr>
+          <w:rFonts w:ascii="Times New Roman" w:eastAsia="Times New Roman" w:hAnsi="Times New Roman" w:cs="Times New Roman"/>
+          <w:color w:val="273239"/>
+          <w:spacing w:val="2"/>
+          <w:sz w:val="28"/>
+          <w:szCs w:val="28"/>
+        </w:rPr>
+        <w:t>i</w:t>
+      </w:r>
+      <w:proofErr w:type="spellEnd"/>
+      <w:r>
+        <w:rPr>
+          <w:rFonts w:ascii="Times New Roman" w:eastAsia="Times New Roman" w:hAnsi="Times New Roman" w:cs="Times New Roman"/>
+          <w:color w:val="273239"/>
+          <w:spacing w:val="2"/>
+          <w:sz w:val="28"/>
+          <w:szCs w:val="28"/>
+        </w:rPr>
+        <w:t>, j, k, m, and n for integers; c, d, and e for characters.</w:t>
+      </w:r>
+    </w:p>
+    <w:p>
+      <w:pPr>
+        <w:shd w:val="clear" w:color="auto" w:fill="FFFFFF"/>
+        <w:spacing w:after="0" w:line="240" w:lineRule="auto"/>
+        <w:ind w:left="720"/>
+        <w:textAlignment w:val="baseline"/>
+        <w:rPr>
+          <w:rFonts w:ascii="Times New Roman" w:eastAsia="Times New Roman" w:hAnsi="Times New Roman" w:cs="Times New Roman"/>
+          <w:color w:val="273239"/>
+          <w:spacing w:val="2"/>
+          <w:sz w:val="28"/>
+          <w:szCs w:val="28"/>
+        </w:rPr>
+      </w:pPr>
+    </w:p>
+    <w:p>
+      <w:pPr>
+        <w:shd w:val="clear" w:color="auto" w:fill="FFFFFF"/>
+        <w:spacing w:after="0" w:line="240" w:lineRule="auto"/>
+        <w:textAlignment w:val="baseline"/>
+        <w:rPr>
+          <w:rFonts w:ascii="Times New Roman" w:eastAsia="Times New Roman" w:hAnsi="Times New Roman" w:cs="Times New Roman"/>
+          <w:color w:val="273239"/>
+          <w:spacing w:val="2"/>
+          <w:sz w:val="28"/>
+          <w:szCs w:val="28"/>
+        </w:rPr>
+      </w:pPr>
+      <w:r>
+        <w:rPr>
+          <w:rFonts w:ascii="Times New Roman" w:eastAsia="Times New Roman" w:hAnsi="Times New Roman" w:cs="Times New Roman"/>
+          <w:color w:val="273239"/>
+          <w:spacing w:val="2"/>
+          <w:sz w:val="28"/>
+          <w:szCs w:val="28"/>
+          <w:bdr w:val="none" w:sz="0" w:space="0" w:color="auto" w:frame="1"/>
+        </w:rPr>
+        <w:t>Type 4: Constant variables</w:t>
+      </w:r>
+    </w:p>
+    <w:p>
+      <w:pPr>
+        <w:numPr>
+          <w:ilvl w:val="0"/>
+          <w:numId w:val="11"/>
+        </w:numPr>
+        <w:shd w:val="clear" w:color="auto" w:fill="FFFFFF"/>
+        <w:spacing w:after="0" w:line="240" w:lineRule="auto"/>
+        <w:ind w:left="1080"/>
+        <w:textAlignment w:val="baseline"/>
+        <w:rPr>
+          <w:rFonts w:ascii="Times New Roman" w:eastAsia="Times New Roman" w:hAnsi="Times New Roman" w:cs="Times New Roman"/>
+          <w:color w:val="273239"/>
+          <w:spacing w:val="2"/>
+          <w:sz w:val="28"/>
+          <w:szCs w:val="28"/>
+        </w:rPr>
+      </w:pPr>
+      <w:r>
+        <w:rPr>
+          <w:rFonts w:ascii="Times New Roman" w:eastAsia="Times New Roman" w:hAnsi="Times New Roman" w:cs="Times New Roman"/>
+          <w:color w:val="273239"/>
+          <w:spacing w:val="2"/>
+          <w:sz w:val="28"/>
+          <w:szCs w:val="28"/>
+        </w:rPr>
+        <w:t>Should be </w:t>
+      </w:r>
+      <w:r>
+        <w:rPr>
+          <w:rFonts w:ascii="Times New Roman" w:eastAsia="Times New Roman" w:hAnsi="Times New Roman" w:cs="Times New Roman"/>
+          <w:color w:val="273239"/>
+          <w:spacing w:val="2"/>
+          <w:sz w:val="28"/>
+          <w:szCs w:val="28"/>
+          <w:bdr w:val="none" w:sz="0" w:space="0" w:color="auto" w:frame="1"/>
+        </w:rPr>
+        <w:t>all uppercase</w:t>
+      </w:r>
+      <w:r>
+        <w:rPr>
+          <w:rFonts w:ascii="Times New Roman" w:eastAsia="Times New Roman" w:hAnsi="Times New Roman" w:cs="Times New Roman"/>
+          <w:color w:val="273239"/>
+          <w:spacing w:val="2"/>
+          <w:sz w:val="28"/>
+          <w:szCs w:val="28"/>
+        </w:rPr>
+        <w:t> with words separated by underscores (“_”).</w:t>
+      </w:r>
+    </w:p>
+    <w:p>
+      <w:pPr>
+        <w:numPr>
+          <w:ilvl w:val="0"/>
+          <w:numId w:val="11"/>
+        </w:numPr>
+        <w:shd w:val="clear" w:color="auto" w:fill="FFFFFF"/>
+        <w:spacing w:after="0" w:line="240" w:lineRule="auto"/>
+        <w:ind w:left="1080"/>
+        <w:textAlignment w:val="baseline"/>
+        <w:rPr>
+          <w:rFonts w:ascii="Times New Roman" w:eastAsia="Times New Roman" w:hAnsi="Times New Roman" w:cs="Times New Roman"/>
+          <w:color w:val="273239"/>
+          <w:spacing w:val="2"/>
+          <w:sz w:val="28"/>
+          <w:szCs w:val="28"/>
+        </w:rPr>
+      </w:pPr>
+      <w:r>
+        <w:rPr>
+          <w:rFonts w:ascii="Times New Roman" w:eastAsia="Times New Roman" w:hAnsi="Times New Roman" w:cs="Times New Roman"/>
+          <w:color w:val="273239"/>
+          <w:spacing w:val="2"/>
+          <w:sz w:val="28"/>
+          <w:szCs w:val="28"/>
+        </w:rPr>
+        <w:t>There are various constants used in predefined classes like Float, Long, String etc.</w:t>
+      </w:r>
+    </w:p>
+    <w:p>
+      <w:pPr>
+        <w:shd w:val="clear" w:color="auto" w:fill="FFFFFF"/>
+        <w:spacing w:after="0" w:line="240" w:lineRule="auto"/>
+        <w:ind w:left="1080"/>
+        <w:textAlignment w:val="baseline"/>
+        <w:rPr>
+          <w:rFonts w:ascii="Times New Roman" w:eastAsia="Times New Roman" w:hAnsi="Times New Roman" w:cs="Times New Roman"/>
+          <w:color w:val="273239"/>
+          <w:spacing w:val="2"/>
+          <w:sz w:val="28"/>
+          <w:szCs w:val="28"/>
+        </w:rPr>
+      </w:pPr>
+    </w:p>
+    <w:p>
+      <w:pPr>
+        <w:shd w:val="clear" w:color="auto" w:fill="FFFFFF"/>
+        <w:spacing w:after="0" w:line="240" w:lineRule="auto"/>
+        <w:textAlignment w:val="baseline"/>
+        <w:rPr>
+          <w:rFonts w:ascii="Times New Roman" w:eastAsia="Times New Roman" w:hAnsi="Times New Roman" w:cs="Times New Roman"/>
+          <w:color w:val="273239"/>
+          <w:spacing w:val="2"/>
+          <w:sz w:val="28"/>
+          <w:szCs w:val="28"/>
+        </w:rPr>
+      </w:pPr>
+      <w:r>
+        <w:rPr>
+          <w:rFonts w:ascii="Times New Roman" w:eastAsia="Times New Roman" w:hAnsi="Times New Roman" w:cs="Times New Roman"/>
+          <w:color w:val="273239"/>
+          <w:spacing w:val="2"/>
+          <w:sz w:val="28"/>
+          <w:szCs w:val="28"/>
+          <w:bdr w:val="none" w:sz="0" w:space="0" w:color="auto" w:frame="1"/>
+        </w:rPr>
+        <w:t>Type 5: Packages</w:t>
+      </w:r>
+    </w:p>
+    <w:p>
+      <w:pPr>
+        <w:numPr>
+          <w:ilvl w:val="0"/>
+          <w:numId w:val="12"/>
+        </w:numPr>
+        <w:shd w:val="clear" w:color="auto" w:fill="FFFFFF"/>
+        <w:spacing w:after="0" w:line="240" w:lineRule="auto"/>
+        <w:ind w:left="1080"/>
+        <w:textAlignment w:val="baseline"/>
+        <w:rPr>
+          <w:rFonts w:ascii="Times New Roman" w:eastAsia="Times New Roman" w:hAnsi="Times New Roman" w:cs="Times New Roman"/>
+          <w:color w:val="273239"/>
+          <w:spacing w:val="2"/>
+          <w:sz w:val="28"/>
+          <w:szCs w:val="28"/>
+        </w:rPr>
+      </w:pPr>
+      <w:r>
+        <w:rPr>
+          <w:rFonts w:ascii="Times New Roman" w:eastAsia="Times New Roman" w:hAnsi="Times New Roman" w:cs="Times New Roman"/>
+          <w:color w:val="273239"/>
+          <w:spacing w:val="2"/>
+          <w:sz w:val="28"/>
+          <w:szCs w:val="28"/>
+        </w:rPr>
+        <w:t>The prefix of a unique package name is always written in </w:t>
+      </w:r>
+      <w:r>
+        <w:rPr>
+          <w:rFonts w:ascii="Times New Roman" w:eastAsia="Times New Roman" w:hAnsi="Times New Roman" w:cs="Times New Roman"/>
+          <w:color w:val="273239"/>
+          <w:spacing w:val="2"/>
+          <w:sz w:val="28"/>
+          <w:szCs w:val="28"/>
+          <w:bdr w:val="none" w:sz="0" w:space="0" w:color="auto" w:frame="1"/>
+        </w:rPr>
+        <w:t>all-lowercase ASCII letters</w:t>
+      </w:r>
+      <w:r>
+        <w:rPr>
+          <w:rFonts w:ascii="Times New Roman" w:eastAsia="Times New Roman" w:hAnsi="Times New Roman" w:cs="Times New Roman"/>
+          <w:color w:val="273239"/>
+          <w:spacing w:val="2"/>
+          <w:sz w:val="28"/>
+          <w:szCs w:val="28"/>
+        </w:rPr>
+        <w:t xml:space="preserve"> and should be one of the top-level domain names, like com, </w:t>
+      </w:r>
+      <w:proofErr w:type="spellStart"/>
+      <w:r>
+        <w:rPr>
+          <w:rFonts w:ascii="Times New Roman" w:eastAsia="Times New Roman" w:hAnsi="Times New Roman" w:cs="Times New Roman"/>
+          <w:color w:val="273239"/>
+          <w:spacing w:val="2"/>
+          <w:sz w:val="28"/>
+          <w:szCs w:val="28"/>
+        </w:rPr>
+        <w:t>edu</w:t>
+      </w:r>
+      <w:proofErr w:type="spellEnd"/>
+      <w:r>
+        <w:rPr>
+          <w:rFonts w:ascii="Times New Roman" w:eastAsia="Times New Roman" w:hAnsi="Times New Roman" w:cs="Times New Roman"/>
+          <w:color w:val="273239"/>
+          <w:spacing w:val="2"/>
+          <w:sz w:val="28"/>
+          <w:szCs w:val="28"/>
+        </w:rPr>
+        <w:t>, gov, mil, net, org.</w:t>
+      </w:r>
+    </w:p>
+    <w:p>
+      <w:pPr>
+        <w:numPr>
+          <w:ilvl w:val="0"/>
+          <w:numId w:val="12"/>
+        </w:numPr>
+        <w:shd w:val="clear" w:color="auto" w:fill="FFFFFF"/>
+        <w:spacing w:after="0" w:line="240" w:lineRule="auto"/>
+        <w:ind w:left="1080"/>
+        <w:textAlignment w:val="baseline"/>
+        <w:rPr>
+          <w:rFonts w:ascii="Times New Roman" w:eastAsia="Times New Roman" w:hAnsi="Times New Roman" w:cs="Times New Roman"/>
+          <w:color w:val="273239"/>
+          <w:spacing w:val="2"/>
+          <w:sz w:val="28"/>
+          <w:szCs w:val="28"/>
+        </w:rPr>
+      </w:pPr>
+      <w:r>
+        <w:rPr>
+          <w:rFonts w:ascii="Times New Roman" w:eastAsia="Times New Roman" w:hAnsi="Times New Roman" w:cs="Times New Roman"/>
+          <w:color w:val="273239"/>
+          <w:spacing w:val="2"/>
+          <w:sz w:val="28"/>
+          <w:szCs w:val="28"/>
+        </w:rPr>
+        <w:t>Subsequent components of the package name vary according to an organization’s own internal naming conventions.</w:t>
+      </w:r>
+    </w:p>
+    <w:p>
+      <w:pPr>
+        <w:rPr>
+          <w:rFonts w:ascii="Times New Roman" w:hAnsi="Times New Roman" w:cs="Times New Roman"/>
+          <w:b/>
+          <w:bCs/>
+          <w:color w:val="000000" w:themeColor="text1"/>
+          <w:sz w:val="28"/>
+          <w:szCs w:val="28"/>
+        </w:rPr>
+      </w:pPr>
+    </w:p>
+    <w:p>
+      <w:pPr>
+        <w:pStyle w:val="ListParagraph"/>
+        <w:numPr>
+          <w:ilvl w:val="0"/>
+          <w:numId w:val="2"/>
+        </w:numPr>
+        <w:rPr>
+          <w:rFonts w:ascii="Times New Roman" w:eastAsia="Times New Roman" w:hAnsi="Times New Roman" w:cs="Times New Roman"/>
+          <w:b/>
+          <w:bCs/>
+          <w:color w:val="000000" w:themeColor="text1"/>
+          <w:sz w:val="28"/>
+          <w:szCs w:val="28"/>
+        </w:rPr>
+      </w:pPr>
+      <w:r>
+        <w:rPr>
+          <w:rFonts w:ascii="Times New Roman" w:hAnsi="Times New Roman" w:cs="Times New Roman"/>
+          <w:b/>
+          <w:bCs/>
+          <w:color w:val="000000" w:themeColor="text1"/>
+          <w:sz w:val="28"/>
+          <w:szCs w:val="28"/>
           <w:shd w:val="clear" w:color="auto" w:fill="FFFFFF"/>
         </w:rPr>
         <w:t xml:space="preserve">Compiler and interpreter </w:t>
@@ -96,31 +1541,7 @@
           <w:szCs w:val="28"/>
           <w:shd w:val="clear" w:color="auto" w:fill="FFFFFF"/>
         </w:rPr>
-        <w:t xml:space="preserve">It is a translator </w:t>
-      </w:r>
-      <w:proofErr w:type="gramStart"/>
-      <w:r>
-        <w:rPr>
-          <w:rFonts w:ascii="Times New Roman" w:hAnsi="Times New Roman" w:cs="Times New Roman"/>
-          <w:color w:val="000000" w:themeColor="text1"/>
-          <w:spacing w:val="2"/>
-          <w:sz w:val="28"/>
-          <w:szCs w:val="28"/>
-          <w:shd w:val="clear" w:color="auto" w:fill="FFFFFF"/>
-        </w:rPr>
-        <w:t>which</w:t>
-      </w:r>
-      <w:proofErr w:type="gramEnd"/>
-      <w:r>
-        <w:rPr>
-          <w:rFonts w:ascii="Times New Roman" w:hAnsi="Times New Roman" w:cs="Times New Roman"/>
-          <w:color w:val="000000" w:themeColor="text1"/>
-          <w:spacing w:val="2"/>
-          <w:sz w:val="28"/>
-          <w:szCs w:val="28"/>
-          <w:shd w:val="clear" w:color="auto" w:fill="FFFFFF"/>
-        </w:rPr>
-        <w:t xml:space="preserve"> takes input i.e., High-Level Language, and produces an output of low-level language i.e. machine or assembly language. </w:t>
+        <w:t>It is a translator which takes input i.e., High-Level Language, and produces an output of low-level language i.e. machine or assembly language. </w:t>
       </w:r>
     </w:p>
     <w:p>
@@ -178,6 +1599,7 @@
           <w:sz w:val="28"/>
           <w:szCs w:val="28"/>
         </w:rPr>
+        <w:lastRenderedPageBreak/>
         <w:t>But its program run time is more and occupies a larger part of memory. It has slow speed because a compiler goes through the entire program and then translates the entire program into machine codes.</w:t>
       </w:r>
     </w:p>
@@ -302,27 +1724,15 @@
           <w:szCs w:val="28"/>
         </w:rPr>
       </w:pPr>
-      <w:proofErr w:type="gramStart"/>
-      <w:r>
-        <w:rPr>
-          <w:rFonts w:ascii="Times New Roman" w:eastAsia="Times New Roman" w:hAnsi="Times New Roman" w:cs="Times New Roman"/>
-          <w:color w:val="000000" w:themeColor="text1"/>
-          <w:spacing w:val="2"/>
-          <w:sz w:val="28"/>
-          <w:szCs w:val="28"/>
-        </w:rPr>
-        <w:t>Interpreters,</w:t>
-      </w:r>
-      <w:proofErr w:type="gramEnd"/>
-      <w:r>
-        <w:rPr>
-          <w:rFonts w:ascii="Times New Roman" w:eastAsia="Times New Roman" w:hAnsi="Times New Roman" w:cs="Times New Roman"/>
-          <w:color w:val="000000" w:themeColor="text1"/>
-          <w:spacing w:val="2"/>
-          <w:sz w:val="28"/>
-          <w:szCs w:val="28"/>
-        </w:rPr>
-        <w:t xml:space="preserve"> more often than not are smaller than compilers. </w:t>
+      <w:r>
+        <w:rPr>
+          <w:rFonts w:ascii="Times New Roman" w:eastAsia="Times New Roman" w:hAnsi="Times New Roman" w:cs="Times New Roman"/>
+          <w:color w:val="000000" w:themeColor="text1"/>
+          <w:spacing w:val="2"/>
+          <w:sz w:val="28"/>
+          <w:szCs w:val="28"/>
+        </w:rPr>
+        <w:t>Interpreters, more often than not are smaller than compilers. </w:t>
       </w:r>
     </w:p>
     <w:p>
@@ -443,42 +1853,8 @@
           <w:szCs w:val="28"/>
           <w:shd w:val="clear" w:color="auto" w:fill="FFFFFF"/>
         </w:rPr>
-        <w:t>The JDK (Java Development Kit) is an SDK (Software Dev Kit</w:t>
-      </w:r>
-      <w:proofErr w:type="gramStart"/>
-      <w:r>
-        <w:rPr>
-          <w:rFonts w:ascii="Times New Roman" w:hAnsi="Times New Roman" w:cs="Times New Roman"/>
-          <w:color w:val="000000" w:themeColor="text1"/>
-          <w:sz w:val="28"/>
-          <w:szCs w:val="28"/>
-          <w:shd w:val="clear" w:color="auto" w:fill="FFFFFF"/>
-        </w:rPr>
-        <w:t>).It</w:t>
-      </w:r>
-      <w:proofErr w:type="gramEnd"/>
-      <w:r>
-        <w:rPr>
-          <w:rFonts w:ascii="Times New Roman" w:hAnsi="Times New Roman" w:cs="Times New Roman"/>
-          <w:color w:val="000000" w:themeColor="text1"/>
-          <w:sz w:val="28"/>
-          <w:szCs w:val="28"/>
-          <w:shd w:val="clear" w:color="auto" w:fill="FFFFFF"/>
-        </w:rPr>
-        <w:t xml:space="preserve"> is used to build software/applications on Java and of course it includes the JRE (Java Runtime Edition) to execute that software. If you just want to execute a Java application, download only the JRE and leave the JDK </w:t>
-      </w:r>
-      <w:proofErr w:type="gramStart"/>
-      <w:r>
-        <w:rPr>
-          <w:rFonts w:ascii="Times New Roman" w:hAnsi="Times New Roman" w:cs="Times New Roman"/>
-          <w:color w:val="000000" w:themeColor="text1"/>
-          <w:sz w:val="28"/>
-          <w:szCs w:val="28"/>
-          <w:shd w:val="clear" w:color="auto" w:fill="FFFFFF"/>
-        </w:rPr>
-        <w:t>part .</w:t>
-      </w:r>
-      <w:proofErr w:type="gramEnd"/>
+        <w:t>The JDK (Java Development Kit) is an SDK (Software Dev Kit).It is used to build software/applications on Java and of course it includes the JRE (Java Runtime Edition) to execute that software. If you just want to execute a Java application, download only the JRE and leave the JDK part .</w:t>
+      </w:r>
       <w:r>
         <w:rPr>
           <w:rFonts w:ascii="Times New Roman" w:hAnsi="Times New Roman" w:cs="Times New Roman"/>
@@ -496,20 +1872,8 @@
           <w:szCs w:val="28"/>
           <w:shd w:val="clear" w:color="auto" w:fill="FFFFFF"/>
         </w:rPr>
-        <w:t xml:space="preserve">The JRE is what you need in order to execute compiled java classes (also known as java byte codes). It consists of the "java" executable and JAR files containing the compiled classes of the core java </w:t>
-      </w:r>
-      <w:proofErr w:type="gramStart"/>
-      <w:r>
-        <w:rPr>
-          <w:rFonts w:ascii="Times New Roman" w:hAnsi="Times New Roman" w:cs="Times New Roman"/>
-          <w:color w:val="000000" w:themeColor="text1"/>
-          <w:sz w:val="28"/>
-          <w:szCs w:val="28"/>
-          <w:shd w:val="clear" w:color="auto" w:fill="FFFFFF"/>
-        </w:rPr>
-        <w:t>library .</w:t>
-      </w:r>
-      <w:proofErr w:type="gramEnd"/>
+        <w:t>The JRE is what you need in order to execute compiled java classes (also known as java byte codes). It consists of the "java" executable and JAR files containing the compiled classes of the core java library .</w:t>
+      </w:r>
     </w:p>
     <w:p>
       <w:pPr>
@@ -633,18 +1997,7 @@
           <w:szCs w:val="28"/>
           <w:shd w:val="clear" w:color="auto" w:fill="FFFFFF"/>
         </w:rPr>
-        <w:t xml:space="preserve">IntelliJ IDEA comes with all the benchmark features that are expected from a top IDE. This includes code completion, multi-language support, inbuilt </w:t>
-      </w:r>
-      <w:r>
-        <w:rPr>
-          <w:rFonts w:ascii="Times New Roman" w:hAnsi="Times New Roman" w:cs="Times New Roman"/>
-          <w:color w:val="000000" w:themeColor="text1"/>
-          <w:sz w:val="28"/>
-          <w:szCs w:val="28"/>
-          <w:shd w:val="clear" w:color="auto" w:fill="FFFFFF"/>
-        </w:rPr>
-        <w:lastRenderedPageBreak/>
-        <w:t>debugger, syntax highlighting, support for frontend and backend frameworks, and VCS integration.</w:t>
+        <w:t>IntelliJ IDEA comes with all the benchmark features that are expected from a top IDE. This includes code completion, multi-language support, inbuilt debugger, syntax highlighting, support for frontend and backend frameworks, and VCS integration.</w:t>
       </w:r>
     </w:p>
     <w:p>
@@ -781,7 +2134,18 @@
           <w:szCs w:val="28"/>
           <w:shd w:val="clear" w:color="auto" w:fill="FFFFFF"/>
         </w:rPr>
-        <w:t>The main difference between Eclipse and IntelliJ lies in their intended use. While IntelliJ is a Java IDE for professionals and students, Eclipse focuses on open-source development with its wide range of optimized IDEs. Compared to IntelliJ IDEA, Eclipse comes in 40+ languages. Also, it is a bigger project than IntelliJ IDEA. While IntelliJ focuses primarily on Java and JVM languages (like Kotlin and Scala) Eclipse offers support for non-JVM languages too, such as C, C++, Julia, and Perl. IntelliJ IDEA offers the Community Edition as the production-ready variant of its IDE while no commercial IDE is offered by Eclipse. Unlike IntelliJ IDEA, Eclipse is also available as a cloud-based IDE.</w:t>
+        <w:t xml:space="preserve">The main difference between Eclipse and IntelliJ lies in their intended use. While IntelliJ is a Java IDE for professionals and students, Eclipse focuses </w:t>
+      </w:r>
+      <w:r>
+        <w:rPr>
+          <w:rFonts w:ascii="Times New Roman" w:hAnsi="Times New Roman" w:cs="Times New Roman"/>
+          <w:color w:val="000000" w:themeColor="text1"/>
+          <w:sz w:val="28"/>
+          <w:szCs w:val="28"/>
+          <w:shd w:val="clear" w:color="auto" w:fill="FFFFFF"/>
+        </w:rPr>
+        <w:lastRenderedPageBreak/>
+        <w:t>on open-source development with its wide range of optimized IDEs. Compared to IntelliJ IDEA, Eclipse comes in 40+ languages. Also, it is a bigger project than IntelliJ IDEA. While IntelliJ focuses primarily on Java and JVM languages (like Kotlin and Scala) Eclipse offers support for non-JVM languages too, such as C, C++, Julia, and Perl. IntelliJ IDEA offers the Community Edition as the production-ready variant of its IDE while no commercial IDE is offered by Eclipse. Unlike IntelliJ IDEA, Eclipse is also available as a cloud-based IDE.</w:t>
       </w:r>
     </w:p>
     <w:p>
@@ -1158,25 +2522,7 @@
           <w:sz w:val="28"/>
           <w:szCs w:val="28"/>
         </w:rPr>
-        <w:t xml:space="preserve">It contains the numbers from 0-9, the </w:t>
-      </w:r>
-      <w:proofErr w:type="gramStart"/>
-      <w:r>
-        <w:rPr>
-          <w:color w:val="000000" w:themeColor="text1"/>
-          <w:sz w:val="28"/>
-          <w:szCs w:val="28"/>
-        </w:rPr>
-        <w:t>upper and lower case</w:t>
-      </w:r>
-      <w:proofErr w:type="gramEnd"/>
-      <w:r>
-        <w:rPr>
-          <w:color w:val="000000" w:themeColor="text1"/>
-          <w:sz w:val="28"/>
-          <w:szCs w:val="28"/>
-        </w:rPr>
-        <w:t xml:space="preserve"> English letters from A to Z, and some special characters.</w:t>
+        <w:t>It contains the numbers from 0-9, the upper and lower case English letters from A to Z, and some special characters.</w:t>
       </w:r>
     </w:p>
     <w:p>
@@ -1197,7 +2543,6 @@
           <w:sz w:val="28"/>
           <w:szCs w:val="28"/>
         </w:rPr>
-        <w:lastRenderedPageBreak/>
         <w:t>The character sets used in modern computers, in HTML, and on the Internet, are all based on ASCII.</w:t>
       </w:r>
     </w:p>
@@ -1212,341 +2557,6 @@
           <w:szCs w:val="28"/>
         </w:rPr>
       </w:pPr>
-    </w:p>
-    <w:p>
-      <w:pPr>
-        <w:pStyle w:val="NormalWeb"/>
-        <w:shd w:val="clear" w:color="auto" w:fill="FFFFFF"/>
-        <w:spacing w:before="288" w:beforeAutospacing="0" w:after="288" w:afterAutospacing="0"/>
-        <w:ind w:left="720"/>
-        <w:rPr>
-          <w:color w:val="000000" w:themeColor="text1"/>
-          <w:sz w:val="28"/>
-          <w:szCs w:val="28"/>
-        </w:rPr>
-      </w:pPr>
-    </w:p>
-    <w:p>
-      <w:pPr>
-        <w:pStyle w:val="list-inside"/>
-        <w:numPr>
-          <w:ilvl w:val="0"/>
-          <w:numId w:val="6"/>
-        </w:numPr>
-        <w:pBdr>
-          <w:top w:val="single" w:sz="2" w:space="0" w:color="auto"/>
-          <w:left w:val="single" w:sz="2" w:space="0" w:color="auto"/>
-          <w:bottom w:val="single" w:sz="2" w:space="0" w:color="auto"/>
-          <w:right w:val="single" w:sz="2" w:space="0" w:color="auto"/>
-        </w:pBdr>
-        <w:rPr>
-          <w:color w:val="000000" w:themeColor="text1"/>
-          <w:sz w:val="28"/>
-          <w:szCs w:val="28"/>
-        </w:rPr>
-      </w:pPr>
-      <w:r>
-        <w:rPr>
-          <w:color w:val="000000" w:themeColor="text1"/>
-          <w:sz w:val="28"/>
-          <w:szCs w:val="28"/>
-        </w:rPr>
-        <w:t>Cloning into a project</w:t>
-      </w:r>
-    </w:p>
-    <w:p>
-      <w:pPr>
-        <w:pStyle w:val="list-inside"/>
-        <w:numPr>
-          <w:ilvl w:val="0"/>
-          <w:numId w:val="6"/>
-        </w:numPr>
-        <w:pBdr>
-          <w:top w:val="single" w:sz="2" w:space="0" w:color="auto"/>
-          <w:left w:val="single" w:sz="2" w:space="0" w:color="auto"/>
-          <w:bottom w:val="single" w:sz="2" w:space="0" w:color="auto"/>
-          <w:right w:val="single" w:sz="2" w:space="0" w:color="auto"/>
-        </w:pBdr>
-        <w:rPr>
-          <w:color w:val="000000" w:themeColor="text1"/>
-          <w:sz w:val="28"/>
-          <w:szCs w:val="28"/>
-        </w:rPr>
-      </w:pPr>
-      <w:r>
-        <w:rPr>
-          <w:color w:val="000000" w:themeColor="text1"/>
-          <w:sz w:val="28"/>
-          <w:szCs w:val="28"/>
-        </w:rPr>
-        <w:t xml:space="preserve">Creating a new branch </w:t>
-      </w:r>
-      <w:proofErr w:type="gramStart"/>
-      <w:r>
-        <w:rPr>
-          <w:color w:val="000000" w:themeColor="text1"/>
-          <w:sz w:val="28"/>
-          <w:szCs w:val="28"/>
-        </w:rPr>
-        <w:t>off of</w:t>
-      </w:r>
-      <w:proofErr w:type="gramEnd"/>
-      <w:r>
-        <w:rPr>
-          <w:color w:val="000000" w:themeColor="text1"/>
-          <w:sz w:val="28"/>
-          <w:szCs w:val="28"/>
-        </w:rPr>
-        <w:t xml:space="preserve"> the master branch</w:t>
-      </w:r>
-    </w:p>
-    <w:p>
-      <w:pPr>
-        <w:pStyle w:val="list-inside"/>
-        <w:numPr>
-          <w:ilvl w:val="0"/>
-          <w:numId w:val="6"/>
-        </w:numPr>
-        <w:pBdr>
-          <w:top w:val="single" w:sz="2" w:space="0" w:color="auto"/>
-          <w:left w:val="single" w:sz="2" w:space="0" w:color="auto"/>
-          <w:bottom w:val="single" w:sz="2" w:space="0" w:color="auto"/>
-          <w:right w:val="single" w:sz="2" w:space="0" w:color="auto"/>
-        </w:pBdr>
-        <w:rPr>
-          <w:color w:val="000000" w:themeColor="text1"/>
-          <w:sz w:val="28"/>
-          <w:szCs w:val="28"/>
-        </w:rPr>
-      </w:pPr>
-      <w:r>
-        <w:rPr>
-          <w:rStyle w:val="HTMLCode"/>
-          <w:rFonts w:ascii="Times New Roman" w:hAnsi="Times New Roman" w:cs="Times New Roman"/>
-          <w:color w:val="000000" w:themeColor="text1"/>
-          <w:spacing w:val="-6"/>
-          <w:sz w:val="28"/>
-          <w:szCs w:val="28"/>
-          <w:bdr w:val="single" w:sz="2" w:space="0" w:color="auto" w:frame="1"/>
-        </w:rPr>
-        <w:t>git status</w:t>
-      </w:r>
-    </w:p>
-    <w:p>
-      <w:pPr>
-        <w:pStyle w:val="list-inside"/>
-        <w:numPr>
-          <w:ilvl w:val="0"/>
-          <w:numId w:val="6"/>
-        </w:numPr>
-        <w:pBdr>
-          <w:top w:val="single" w:sz="2" w:space="0" w:color="auto"/>
-          <w:left w:val="single" w:sz="2" w:space="0" w:color="auto"/>
-          <w:bottom w:val="single" w:sz="2" w:space="0" w:color="auto"/>
-          <w:right w:val="single" w:sz="2" w:space="0" w:color="auto"/>
-        </w:pBdr>
-        <w:rPr>
-          <w:color w:val="000000" w:themeColor="text1"/>
-          <w:sz w:val="28"/>
-          <w:szCs w:val="28"/>
-        </w:rPr>
-      </w:pPr>
-      <w:r>
-        <w:rPr>
-          <w:rStyle w:val="HTMLCode"/>
-          <w:rFonts w:ascii="Times New Roman" w:hAnsi="Times New Roman" w:cs="Times New Roman"/>
-          <w:color w:val="000000" w:themeColor="text1"/>
-          <w:spacing w:val="-6"/>
-          <w:sz w:val="28"/>
-          <w:szCs w:val="28"/>
-          <w:bdr w:val="single" w:sz="2" w:space="0" w:color="auto" w:frame="1"/>
-        </w:rPr>
-        <w:t xml:space="preserve">git </w:t>
-      </w:r>
-      <w:proofErr w:type="gramStart"/>
-      <w:r>
-        <w:rPr>
-          <w:rStyle w:val="HTMLCode"/>
-          <w:rFonts w:ascii="Times New Roman" w:hAnsi="Times New Roman" w:cs="Times New Roman"/>
-          <w:color w:val="000000" w:themeColor="text1"/>
-          <w:spacing w:val="-6"/>
-          <w:sz w:val="28"/>
-          <w:szCs w:val="28"/>
-          <w:bdr w:val="single" w:sz="2" w:space="0" w:color="auto" w:frame="1"/>
-        </w:rPr>
-        <w:t>add .</w:t>
-      </w:r>
-      <w:proofErr w:type="gramEnd"/>
-      <w:r>
-        <w:rPr>
-          <w:color w:val="000000" w:themeColor="text1"/>
-          <w:sz w:val="28"/>
-          <w:szCs w:val="28"/>
-        </w:rPr>
-        <w:t> or </w:t>
-      </w:r>
-      <w:r>
-        <w:rPr>
-          <w:rStyle w:val="HTMLCode"/>
-          <w:rFonts w:ascii="Times New Roman" w:hAnsi="Times New Roman" w:cs="Times New Roman"/>
-          <w:color w:val="000000" w:themeColor="text1"/>
-          <w:spacing w:val="-6"/>
-          <w:sz w:val="28"/>
-          <w:szCs w:val="28"/>
-          <w:bdr w:val="single" w:sz="2" w:space="0" w:color="auto" w:frame="1"/>
-        </w:rPr>
-        <w:t>git add &lt;filename&gt;</w:t>
-      </w:r>
-    </w:p>
-    <w:p>
-      <w:pPr>
-        <w:pStyle w:val="list-inside"/>
-        <w:numPr>
-          <w:ilvl w:val="0"/>
-          <w:numId w:val="6"/>
-        </w:numPr>
-        <w:pBdr>
-          <w:top w:val="single" w:sz="2" w:space="0" w:color="auto"/>
-          <w:left w:val="single" w:sz="2" w:space="0" w:color="auto"/>
-          <w:bottom w:val="single" w:sz="2" w:space="0" w:color="auto"/>
-          <w:right w:val="single" w:sz="2" w:space="0" w:color="auto"/>
-        </w:pBdr>
-        <w:rPr>
-          <w:color w:val="000000" w:themeColor="text1"/>
-          <w:sz w:val="28"/>
-          <w:szCs w:val="28"/>
-        </w:rPr>
-      </w:pPr>
-      <w:r>
-        <w:rPr>
-          <w:rStyle w:val="HTMLCode"/>
-          <w:rFonts w:ascii="Times New Roman" w:hAnsi="Times New Roman" w:cs="Times New Roman"/>
-          <w:color w:val="000000" w:themeColor="text1"/>
-          <w:spacing w:val="-6"/>
-          <w:sz w:val="28"/>
-          <w:szCs w:val="28"/>
-          <w:bdr w:val="single" w:sz="2" w:space="0" w:color="auto" w:frame="1"/>
-        </w:rPr>
-        <w:t>git status</w:t>
-      </w:r>
-    </w:p>
-    <w:p>
-      <w:pPr>
-        <w:pStyle w:val="list-inside"/>
-        <w:numPr>
-          <w:ilvl w:val="0"/>
-          <w:numId w:val="6"/>
-        </w:numPr>
-        <w:pBdr>
-          <w:top w:val="single" w:sz="2" w:space="0" w:color="auto"/>
-          <w:left w:val="single" w:sz="2" w:space="0" w:color="auto"/>
-          <w:bottom w:val="single" w:sz="2" w:space="0" w:color="auto"/>
-          <w:right w:val="single" w:sz="2" w:space="0" w:color="auto"/>
-        </w:pBdr>
-        <w:rPr>
-          <w:color w:val="000000" w:themeColor="text1"/>
-          <w:sz w:val="28"/>
-          <w:szCs w:val="28"/>
-        </w:rPr>
-      </w:pPr>
-      <w:r>
-        <w:rPr>
-          <w:rStyle w:val="HTMLCode"/>
-          <w:rFonts w:ascii="Times New Roman" w:hAnsi="Times New Roman" w:cs="Times New Roman"/>
-          <w:color w:val="000000" w:themeColor="text1"/>
-          <w:spacing w:val="-6"/>
-          <w:sz w:val="28"/>
-          <w:szCs w:val="28"/>
-          <w:bdr w:val="single" w:sz="2" w:space="0" w:color="auto" w:frame="1"/>
-        </w:rPr>
-        <w:t>git commit -m "message here"</w:t>
-      </w:r>
-    </w:p>
-    <w:p>
-      <w:pPr>
-        <w:pStyle w:val="list-inside"/>
-        <w:numPr>
-          <w:ilvl w:val="0"/>
-          <w:numId w:val="6"/>
-        </w:numPr>
-        <w:pBdr>
-          <w:top w:val="single" w:sz="2" w:space="0" w:color="auto"/>
-          <w:left w:val="single" w:sz="2" w:space="0" w:color="auto"/>
-          <w:bottom w:val="single" w:sz="2" w:space="0" w:color="auto"/>
-          <w:right w:val="single" w:sz="2" w:space="0" w:color="auto"/>
-        </w:pBdr>
-        <w:rPr>
-          <w:color w:val="000000" w:themeColor="text1"/>
-          <w:sz w:val="28"/>
-          <w:szCs w:val="28"/>
-        </w:rPr>
-      </w:pPr>
-      <w:r>
-        <w:rPr>
-          <w:rStyle w:val="HTMLCode"/>
-          <w:rFonts w:ascii="Times New Roman" w:hAnsi="Times New Roman" w:cs="Times New Roman"/>
-          <w:color w:val="000000" w:themeColor="text1"/>
-          <w:spacing w:val="-6"/>
-          <w:sz w:val="28"/>
-          <w:szCs w:val="28"/>
-          <w:bdr w:val="single" w:sz="2" w:space="0" w:color="auto" w:frame="1"/>
-        </w:rPr>
-        <w:t>git push origin &lt;</w:t>
-      </w:r>
-      <w:proofErr w:type="spellStart"/>
-      <w:r>
-        <w:rPr>
-          <w:rStyle w:val="HTMLCode"/>
-          <w:rFonts w:ascii="Times New Roman" w:hAnsi="Times New Roman" w:cs="Times New Roman"/>
-          <w:color w:val="000000" w:themeColor="text1"/>
-          <w:spacing w:val="-6"/>
-          <w:sz w:val="28"/>
-          <w:szCs w:val="28"/>
-          <w:bdr w:val="single" w:sz="2" w:space="0" w:color="auto" w:frame="1"/>
-        </w:rPr>
-        <w:t>branchname</w:t>
-      </w:r>
-      <w:proofErr w:type="spellEnd"/>
-      <w:r>
-        <w:rPr>
-          <w:rStyle w:val="HTMLCode"/>
-          <w:rFonts w:ascii="Times New Roman" w:hAnsi="Times New Roman" w:cs="Times New Roman"/>
-          <w:color w:val="000000" w:themeColor="text1"/>
-          <w:spacing w:val="-6"/>
-          <w:sz w:val="28"/>
-          <w:szCs w:val="28"/>
-          <w:bdr w:val="single" w:sz="2" w:space="0" w:color="auto" w:frame="1"/>
-        </w:rPr>
-        <w:t>&gt;</w:t>
-      </w:r>
-    </w:p>
-    <w:p>
-      <w:pPr>
-        <w:pStyle w:val="list-inside"/>
-        <w:numPr>
-          <w:ilvl w:val="0"/>
-          <w:numId w:val="6"/>
-        </w:numPr>
-        <w:pBdr>
-          <w:top w:val="single" w:sz="2" w:space="0" w:color="auto"/>
-          <w:left w:val="single" w:sz="2" w:space="0" w:color="auto"/>
-          <w:bottom w:val="single" w:sz="2" w:space="0" w:color="auto"/>
-          <w:right w:val="single" w:sz="2" w:space="0" w:color="auto"/>
-        </w:pBdr>
-        <w:rPr>
-          <w:color w:val="000000" w:themeColor="text1"/>
-          <w:sz w:val="28"/>
-          <w:szCs w:val="28"/>
-        </w:rPr>
-      </w:pPr>
-      <w:r>
-        <w:rPr>
-          <w:color w:val="000000" w:themeColor="text1"/>
-          <w:sz w:val="28"/>
-          <w:szCs w:val="28"/>
-        </w:rPr>
-        <w:t>Go to the repo in GitHub and create the pull request!</w:t>
-      </w:r>
     </w:p>
     <w:p>
       <w:pPr>
@@ -1737,6 +2747,542 @@
     </w:lvl>
   </w:abstractNum>
   <w:abstractNum w:abstractNumId="1" w15:restartNumberingAfterBreak="0">
+    <w:nsid w:val="108C7DF2"/>
+    <w:multiLevelType w:val="multilevel"/>
+    <w:tmpl w:val="EFAC1EFA"/>
+    <w:lvl w:ilvl="0">
+      <w:start w:val="1"/>
+      <w:numFmt w:val="bullet"/>
+      <w:lvlText w:val=""/>
+      <w:lvlJc w:val="left"/>
+      <w:pPr>
+        <w:tabs>
+          <w:tab w:val="num" w:pos="720"/>
+        </w:tabs>
+        <w:ind w:left="720" w:hanging="360"/>
+      </w:pPr>
+      <w:rPr>
+        <w:rFonts w:ascii="Symbol" w:hAnsi="Symbol" w:hint="default"/>
+        <w:sz w:val="20"/>
+      </w:rPr>
+    </w:lvl>
+    <w:lvl w:ilvl="1" w:tentative="1">
+      <w:start w:val="1"/>
+      <w:numFmt w:val="bullet"/>
+      <w:lvlText w:val=""/>
+      <w:lvlJc w:val="left"/>
+      <w:pPr>
+        <w:tabs>
+          <w:tab w:val="num" w:pos="1440"/>
+        </w:tabs>
+        <w:ind w:left="1440" w:hanging="360"/>
+      </w:pPr>
+      <w:rPr>
+        <w:rFonts w:ascii="Symbol" w:hAnsi="Symbol" w:hint="default"/>
+        <w:sz w:val="20"/>
+      </w:rPr>
+    </w:lvl>
+    <w:lvl w:ilvl="2" w:tentative="1">
+      <w:start w:val="1"/>
+      <w:numFmt w:val="bullet"/>
+      <w:lvlText w:val=""/>
+      <w:lvlJc w:val="left"/>
+      <w:pPr>
+        <w:tabs>
+          <w:tab w:val="num" w:pos="2160"/>
+        </w:tabs>
+        <w:ind w:left="2160" w:hanging="360"/>
+      </w:pPr>
+      <w:rPr>
+        <w:rFonts w:ascii="Symbol" w:hAnsi="Symbol" w:hint="default"/>
+        <w:sz w:val="20"/>
+      </w:rPr>
+    </w:lvl>
+    <w:lvl w:ilvl="3" w:tentative="1">
+      <w:start w:val="1"/>
+      <w:numFmt w:val="bullet"/>
+      <w:lvlText w:val=""/>
+      <w:lvlJc w:val="left"/>
+      <w:pPr>
+        <w:tabs>
+          <w:tab w:val="num" w:pos="2880"/>
+        </w:tabs>
+        <w:ind w:left="2880" w:hanging="360"/>
+      </w:pPr>
+      <w:rPr>
+        <w:rFonts w:ascii="Symbol" w:hAnsi="Symbol" w:hint="default"/>
+        <w:sz w:val="20"/>
+      </w:rPr>
+    </w:lvl>
+    <w:lvl w:ilvl="4" w:tentative="1">
+      <w:start w:val="1"/>
+      <w:numFmt w:val="bullet"/>
+      <w:lvlText w:val=""/>
+      <w:lvlJc w:val="left"/>
+      <w:pPr>
+        <w:tabs>
+          <w:tab w:val="num" w:pos="3600"/>
+        </w:tabs>
+        <w:ind w:left="3600" w:hanging="360"/>
+      </w:pPr>
+      <w:rPr>
+        <w:rFonts w:ascii="Symbol" w:hAnsi="Symbol" w:hint="default"/>
+        <w:sz w:val="20"/>
+      </w:rPr>
+    </w:lvl>
+    <w:lvl w:ilvl="5" w:tentative="1">
+      <w:start w:val="1"/>
+      <w:numFmt w:val="bullet"/>
+      <w:lvlText w:val=""/>
+      <w:lvlJc w:val="left"/>
+      <w:pPr>
+        <w:tabs>
+          <w:tab w:val="num" w:pos="4320"/>
+        </w:tabs>
+        <w:ind w:left="4320" w:hanging="360"/>
+      </w:pPr>
+      <w:rPr>
+        <w:rFonts w:ascii="Symbol" w:hAnsi="Symbol" w:hint="default"/>
+        <w:sz w:val="20"/>
+      </w:rPr>
+    </w:lvl>
+    <w:lvl w:ilvl="6" w:tentative="1">
+      <w:start w:val="1"/>
+      <w:numFmt w:val="bullet"/>
+      <w:lvlText w:val=""/>
+      <w:lvlJc w:val="left"/>
+      <w:pPr>
+        <w:tabs>
+          <w:tab w:val="num" w:pos="5040"/>
+        </w:tabs>
+        <w:ind w:left="5040" w:hanging="360"/>
+      </w:pPr>
+      <w:rPr>
+        <w:rFonts w:ascii="Symbol" w:hAnsi="Symbol" w:hint="default"/>
+        <w:sz w:val="20"/>
+      </w:rPr>
+    </w:lvl>
+    <w:lvl w:ilvl="7" w:tentative="1">
+      <w:start w:val="1"/>
+      <w:numFmt w:val="bullet"/>
+      <w:lvlText w:val=""/>
+      <w:lvlJc w:val="left"/>
+      <w:pPr>
+        <w:tabs>
+          <w:tab w:val="num" w:pos="5760"/>
+        </w:tabs>
+        <w:ind w:left="5760" w:hanging="360"/>
+      </w:pPr>
+      <w:rPr>
+        <w:rFonts w:ascii="Symbol" w:hAnsi="Symbol" w:hint="default"/>
+        <w:sz w:val="20"/>
+      </w:rPr>
+    </w:lvl>
+    <w:lvl w:ilvl="8" w:tentative="1">
+      <w:start w:val="1"/>
+      <w:numFmt w:val="bullet"/>
+      <w:lvlText w:val=""/>
+      <w:lvlJc w:val="left"/>
+      <w:pPr>
+        <w:tabs>
+          <w:tab w:val="num" w:pos="6480"/>
+        </w:tabs>
+        <w:ind w:left="6480" w:hanging="360"/>
+      </w:pPr>
+      <w:rPr>
+        <w:rFonts w:ascii="Symbol" w:hAnsi="Symbol" w:hint="default"/>
+        <w:sz w:val="20"/>
+      </w:rPr>
+    </w:lvl>
+  </w:abstractNum>
+  <w:abstractNum w:abstractNumId="2" w15:restartNumberingAfterBreak="0">
+    <w:nsid w:val="18E53DE5"/>
+    <w:multiLevelType w:val="multilevel"/>
+    <w:tmpl w:val="827E837E"/>
+    <w:lvl w:ilvl="0">
+      <w:start w:val="1"/>
+      <w:numFmt w:val="bullet"/>
+      <w:lvlText w:val=""/>
+      <w:lvlJc w:val="left"/>
+      <w:pPr>
+        <w:tabs>
+          <w:tab w:val="num" w:pos="720"/>
+        </w:tabs>
+        <w:ind w:left="720" w:hanging="360"/>
+      </w:pPr>
+      <w:rPr>
+        <w:rFonts w:ascii="Symbol" w:hAnsi="Symbol" w:hint="default"/>
+        <w:sz w:val="20"/>
+      </w:rPr>
+    </w:lvl>
+    <w:lvl w:ilvl="1" w:tentative="1">
+      <w:start w:val="1"/>
+      <w:numFmt w:val="bullet"/>
+      <w:lvlText w:val=""/>
+      <w:lvlJc w:val="left"/>
+      <w:pPr>
+        <w:tabs>
+          <w:tab w:val="num" w:pos="1440"/>
+        </w:tabs>
+        <w:ind w:left="1440" w:hanging="360"/>
+      </w:pPr>
+      <w:rPr>
+        <w:rFonts w:ascii="Symbol" w:hAnsi="Symbol" w:hint="default"/>
+        <w:sz w:val="20"/>
+      </w:rPr>
+    </w:lvl>
+    <w:lvl w:ilvl="2" w:tentative="1">
+      <w:start w:val="1"/>
+      <w:numFmt w:val="bullet"/>
+      <w:lvlText w:val=""/>
+      <w:lvlJc w:val="left"/>
+      <w:pPr>
+        <w:tabs>
+          <w:tab w:val="num" w:pos="2160"/>
+        </w:tabs>
+        <w:ind w:left="2160" w:hanging="360"/>
+      </w:pPr>
+      <w:rPr>
+        <w:rFonts w:ascii="Symbol" w:hAnsi="Symbol" w:hint="default"/>
+        <w:sz w:val="20"/>
+      </w:rPr>
+    </w:lvl>
+    <w:lvl w:ilvl="3" w:tentative="1">
+      <w:start w:val="1"/>
+      <w:numFmt w:val="bullet"/>
+      <w:lvlText w:val=""/>
+      <w:lvlJc w:val="left"/>
+      <w:pPr>
+        <w:tabs>
+          <w:tab w:val="num" w:pos="2880"/>
+        </w:tabs>
+        <w:ind w:left="2880" w:hanging="360"/>
+      </w:pPr>
+      <w:rPr>
+        <w:rFonts w:ascii="Symbol" w:hAnsi="Symbol" w:hint="default"/>
+        <w:sz w:val="20"/>
+      </w:rPr>
+    </w:lvl>
+    <w:lvl w:ilvl="4" w:tentative="1">
+      <w:start w:val="1"/>
+      <w:numFmt w:val="bullet"/>
+      <w:lvlText w:val=""/>
+      <w:lvlJc w:val="left"/>
+      <w:pPr>
+        <w:tabs>
+          <w:tab w:val="num" w:pos="3600"/>
+        </w:tabs>
+        <w:ind w:left="3600" w:hanging="360"/>
+      </w:pPr>
+      <w:rPr>
+        <w:rFonts w:ascii="Symbol" w:hAnsi="Symbol" w:hint="default"/>
+        <w:sz w:val="20"/>
+      </w:rPr>
+    </w:lvl>
+    <w:lvl w:ilvl="5" w:tentative="1">
+      <w:start w:val="1"/>
+      <w:numFmt w:val="bullet"/>
+      <w:lvlText w:val=""/>
+      <w:lvlJc w:val="left"/>
+      <w:pPr>
+        <w:tabs>
+          <w:tab w:val="num" w:pos="4320"/>
+        </w:tabs>
+        <w:ind w:left="4320" w:hanging="360"/>
+      </w:pPr>
+      <w:rPr>
+        <w:rFonts w:ascii="Symbol" w:hAnsi="Symbol" w:hint="default"/>
+        <w:sz w:val="20"/>
+      </w:rPr>
+    </w:lvl>
+    <w:lvl w:ilvl="6" w:tentative="1">
+      <w:start w:val="1"/>
+      <w:numFmt w:val="bullet"/>
+      <w:lvlText w:val=""/>
+      <w:lvlJc w:val="left"/>
+      <w:pPr>
+        <w:tabs>
+          <w:tab w:val="num" w:pos="5040"/>
+        </w:tabs>
+        <w:ind w:left="5040" w:hanging="360"/>
+      </w:pPr>
+      <w:rPr>
+        <w:rFonts w:ascii="Symbol" w:hAnsi="Symbol" w:hint="default"/>
+        <w:sz w:val="20"/>
+      </w:rPr>
+    </w:lvl>
+    <w:lvl w:ilvl="7" w:tentative="1">
+      <w:start w:val="1"/>
+      <w:numFmt w:val="bullet"/>
+      <w:lvlText w:val=""/>
+      <w:lvlJc w:val="left"/>
+      <w:pPr>
+        <w:tabs>
+          <w:tab w:val="num" w:pos="5760"/>
+        </w:tabs>
+        <w:ind w:left="5760" w:hanging="360"/>
+      </w:pPr>
+      <w:rPr>
+        <w:rFonts w:ascii="Symbol" w:hAnsi="Symbol" w:hint="default"/>
+        <w:sz w:val="20"/>
+      </w:rPr>
+    </w:lvl>
+    <w:lvl w:ilvl="8" w:tentative="1">
+      <w:start w:val="1"/>
+      <w:numFmt w:val="bullet"/>
+      <w:lvlText w:val=""/>
+      <w:lvlJc w:val="left"/>
+      <w:pPr>
+        <w:tabs>
+          <w:tab w:val="num" w:pos="6480"/>
+        </w:tabs>
+        <w:ind w:left="6480" w:hanging="360"/>
+      </w:pPr>
+      <w:rPr>
+        <w:rFonts w:ascii="Symbol" w:hAnsi="Symbol" w:hint="default"/>
+        <w:sz w:val="20"/>
+      </w:rPr>
+    </w:lvl>
+  </w:abstractNum>
+  <w:abstractNum w:abstractNumId="3" w15:restartNumberingAfterBreak="0">
+    <w:nsid w:val="1ACD53DD"/>
+    <w:multiLevelType w:val="hybridMultilevel"/>
+    <w:tmpl w:val="B12C6496"/>
+    <w:lvl w:ilvl="0" w:tplc="2D98A3AC">
+      <w:start w:val="1"/>
+      <w:numFmt w:val="decimal"/>
+      <w:lvlText w:val="%1)"/>
+      <w:lvlJc w:val="left"/>
+      <w:pPr>
+        <w:ind w:left="1080" w:hanging="360"/>
+      </w:pPr>
+      <w:rPr>
+        <w:rFonts w:hint="default"/>
+      </w:rPr>
+    </w:lvl>
+    <w:lvl w:ilvl="1" w:tplc="04090019" w:tentative="1">
+      <w:start w:val="1"/>
+      <w:numFmt w:val="lowerLetter"/>
+      <w:lvlText w:val="%2."/>
+      <w:lvlJc w:val="left"/>
+      <w:pPr>
+        <w:ind w:left="1800" w:hanging="360"/>
+      </w:pPr>
+    </w:lvl>
+    <w:lvl w:ilvl="2" w:tplc="0409001B" w:tentative="1">
+      <w:start w:val="1"/>
+      <w:numFmt w:val="lowerRoman"/>
+      <w:lvlText w:val="%3."/>
+      <w:lvlJc w:val="right"/>
+      <w:pPr>
+        <w:ind w:left="2520" w:hanging="180"/>
+      </w:pPr>
+    </w:lvl>
+    <w:lvl w:ilvl="3" w:tplc="0409000F" w:tentative="1">
+      <w:start w:val="1"/>
+      <w:numFmt w:val="decimal"/>
+      <w:lvlText w:val="%4."/>
+      <w:lvlJc w:val="left"/>
+      <w:pPr>
+        <w:ind w:left="3240" w:hanging="360"/>
+      </w:pPr>
+    </w:lvl>
+    <w:lvl w:ilvl="4" w:tplc="04090019" w:tentative="1">
+      <w:start w:val="1"/>
+      <w:numFmt w:val="lowerLetter"/>
+      <w:lvlText w:val="%5."/>
+      <w:lvlJc w:val="left"/>
+      <w:pPr>
+        <w:ind w:left="3960" w:hanging="360"/>
+      </w:pPr>
+    </w:lvl>
+    <w:lvl w:ilvl="5" w:tplc="0409001B" w:tentative="1">
+      <w:start w:val="1"/>
+      <w:numFmt w:val="lowerRoman"/>
+      <w:lvlText w:val="%6."/>
+      <w:lvlJc w:val="right"/>
+      <w:pPr>
+        <w:ind w:left="4680" w:hanging="180"/>
+      </w:pPr>
+    </w:lvl>
+    <w:lvl w:ilvl="6" w:tplc="0409000F" w:tentative="1">
+      <w:start w:val="1"/>
+      <w:numFmt w:val="decimal"/>
+      <w:lvlText w:val="%7."/>
+      <w:lvlJc w:val="left"/>
+      <w:pPr>
+        <w:ind w:left="5400" w:hanging="360"/>
+      </w:pPr>
+    </w:lvl>
+    <w:lvl w:ilvl="7" w:tplc="04090019" w:tentative="1">
+      <w:start w:val="1"/>
+      <w:numFmt w:val="lowerLetter"/>
+      <w:lvlText w:val="%8."/>
+      <w:lvlJc w:val="left"/>
+      <w:pPr>
+        <w:ind w:left="6120" w:hanging="360"/>
+      </w:pPr>
+    </w:lvl>
+    <w:lvl w:ilvl="8" w:tplc="0409001B" w:tentative="1">
+      <w:start w:val="1"/>
+      <w:numFmt w:val="lowerRoman"/>
+      <w:lvlText w:val="%9."/>
+      <w:lvlJc w:val="right"/>
+      <w:pPr>
+        <w:ind w:left="6840" w:hanging="180"/>
+      </w:pPr>
+    </w:lvl>
+  </w:abstractNum>
+  <w:abstractNum w:abstractNumId="4" w15:restartNumberingAfterBreak="0">
+    <w:nsid w:val="20CE2CC4"/>
+    <w:multiLevelType w:val="multilevel"/>
+    <w:tmpl w:val="1CB844F4"/>
+    <w:lvl w:ilvl="0">
+      <w:start w:val="1"/>
+      <w:numFmt w:val="bullet"/>
+      <w:lvlText w:val=""/>
+      <w:lvlJc w:val="left"/>
+      <w:pPr>
+        <w:tabs>
+          <w:tab w:val="num" w:pos="720"/>
+        </w:tabs>
+        <w:ind w:left="720" w:hanging="360"/>
+      </w:pPr>
+      <w:rPr>
+        <w:rFonts w:ascii="Symbol" w:hAnsi="Symbol" w:hint="default"/>
+        <w:sz w:val="20"/>
+      </w:rPr>
+    </w:lvl>
+    <w:lvl w:ilvl="1" w:tentative="1">
+      <w:start w:val="1"/>
+      <w:numFmt w:val="bullet"/>
+      <w:lvlText w:val=""/>
+      <w:lvlJc w:val="left"/>
+      <w:pPr>
+        <w:tabs>
+          <w:tab w:val="num" w:pos="1440"/>
+        </w:tabs>
+        <w:ind w:left="1440" w:hanging="360"/>
+      </w:pPr>
+      <w:rPr>
+        <w:rFonts w:ascii="Symbol" w:hAnsi="Symbol" w:hint="default"/>
+        <w:sz w:val="20"/>
+      </w:rPr>
+    </w:lvl>
+    <w:lvl w:ilvl="2" w:tentative="1">
+      <w:start w:val="1"/>
+      <w:numFmt w:val="bullet"/>
+      <w:lvlText w:val=""/>
+      <w:lvlJc w:val="left"/>
+      <w:pPr>
+        <w:tabs>
+          <w:tab w:val="num" w:pos="2160"/>
+        </w:tabs>
+        <w:ind w:left="2160" w:hanging="360"/>
+      </w:pPr>
+      <w:rPr>
+        <w:rFonts w:ascii="Symbol" w:hAnsi="Symbol" w:hint="default"/>
+        <w:sz w:val="20"/>
+      </w:rPr>
+    </w:lvl>
+    <w:lvl w:ilvl="3" w:tentative="1">
+      <w:start w:val="1"/>
+      <w:numFmt w:val="bullet"/>
+      <w:lvlText w:val=""/>
+      <w:lvlJc w:val="left"/>
+      <w:pPr>
+        <w:tabs>
+          <w:tab w:val="num" w:pos="2880"/>
+        </w:tabs>
+        <w:ind w:left="2880" w:hanging="360"/>
+      </w:pPr>
+      <w:rPr>
+        <w:rFonts w:ascii="Symbol" w:hAnsi="Symbol" w:hint="default"/>
+        <w:sz w:val="20"/>
+      </w:rPr>
+    </w:lvl>
+    <w:lvl w:ilvl="4" w:tentative="1">
+      <w:start w:val="1"/>
+      <w:numFmt w:val="bullet"/>
+      <w:lvlText w:val=""/>
+      <w:lvlJc w:val="left"/>
+      <w:pPr>
+        <w:tabs>
+          <w:tab w:val="num" w:pos="3600"/>
+        </w:tabs>
+        <w:ind w:left="3600" w:hanging="360"/>
+      </w:pPr>
+      <w:rPr>
+        <w:rFonts w:ascii="Symbol" w:hAnsi="Symbol" w:hint="default"/>
+        <w:sz w:val="20"/>
+      </w:rPr>
+    </w:lvl>
+    <w:lvl w:ilvl="5" w:tentative="1">
+      <w:start w:val="1"/>
+      <w:numFmt w:val="bullet"/>
+      <w:lvlText w:val=""/>
+      <w:lvlJc w:val="left"/>
+      <w:pPr>
+        <w:tabs>
+          <w:tab w:val="num" w:pos="4320"/>
+        </w:tabs>
+        <w:ind w:left="4320" w:hanging="360"/>
+      </w:pPr>
+      <w:rPr>
+        <w:rFonts w:ascii="Symbol" w:hAnsi="Symbol" w:hint="default"/>
+        <w:sz w:val="20"/>
+      </w:rPr>
+    </w:lvl>
+    <w:lvl w:ilvl="6" w:tentative="1">
+      <w:start w:val="1"/>
+      <w:numFmt w:val="bullet"/>
+      <w:lvlText w:val=""/>
+      <w:lvlJc w:val="left"/>
+      <w:pPr>
+        <w:tabs>
+          <w:tab w:val="num" w:pos="5040"/>
+        </w:tabs>
+        <w:ind w:left="5040" w:hanging="360"/>
+      </w:pPr>
+      <w:rPr>
+        <w:rFonts w:ascii="Symbol" w:hAnsi="Symbol" w:hint="default"/>
+        <w:sz w:val="20"/>
+      </w:rPr>
+    </w:lvl>
+    <w:lvl w:ilvl="7" w:tentative="1">
+      <w:start w:val="1"/>
+      <w:numFmt w:val="bullet"/>
+      <w:lvlText w:val=""/>
+      <w:lvlJc w:val="left"/>
+      <w:pPr>
+        <w:tabs>
+          <w:tab w:val="num" w:pos="5760"/>
+        </w:tabs>
+        <w:ind w:left="5760" w:hanging="360"/>
+      </w:pPr>
+      <w:rPr>
+        <w:rFonts w:ascii="Symbol" w:hAnsi="Symbol" w:hint="default"/>
+        <w:sz w:val="20"/>
+      </w:rPr>
+    </w:lvl>
+    <w:lvl w:ilvl="8" w:tentative="1">
+      <w:start w:val="1"/>
+      <w:numFmt w:val="bullet"/>
+      <w:lvlText w:val=""/>
+      <w:lvlJc w:val="left"/>
+      <w:pPr>
+        <w:tabs>
+          <w:tab w:val="num" w:pos="6480"/>
+        </w:tabs>
+        <w:ind w:left="6480" w:hanging="360"/>
+      </w:pPr>
+      <w:rPr>
+        <w:rFonts w:ascii="Symbol" w:hAnsi="Symbol" w:hint="default"/>
+        <w:sz w:val="20"/>
+      </w:rPr>
+    </w:lvl>
+  </w:abstractNum>
+  <w:abstractNum w:abstractNumId="5" w15:restartNumberingAfterBreak="0">
     <w:nsid w:val="22E60B43"/>
     <w:multiLevelType w:val="multilevel"/>
     <w:tmpl w:val="963AD8F6"/>
@@ -1849,7 +3395,7 @@
       </w:pPr>
     </w:lvl>
   </w:abstractNum>
-  <w:abstractNum w:abstractNumId="2" w15:restartNumberingAfterBreak="0">
+  <w:abstractNum w:abstractNumId="6" w15:restartNumberingAfterBreak="0">
     <w:nsid w:val="29F1472A"/>
     <w:multiLevelType w:val="hybridMultilevel"/>
     <w:tmpl w:val="9F6C5CD0"/>
@@ -1940,7 +3486,7 @@
       </w:pPr>
     </w:lvl>
   </w:abstractNum>
-  <w:abstractNum w:abstractNumId="3" w15:restartNumberingAfterBreak="0">
+  <w:abstractNum w:abstractNumId="7" w15:restartNumberingAfterBreak="0">
     <w:nsid w:val="2E035B5C"/>
     <w:multiLevelType w:val="hybridMultilevel"/>
     <w:tmpl w:val="84C0359C"/>
@@ -2031,7 +3577,156 @@
       </w:pPr>
     </w:lvl>
   </w:abstractNum>
-  <w:abstractNum w:abstractNumId="4" w15:restartNumberingAfterBreak="0">
+  <w:abstractNum w:abstractNumId="8" w15:restartNumberingAfterBreak="0">
+    <w:nsid w:val="3B1D04B6"/>
+    <w:multiLevelType w:val="multilevel"/>
+    <w:tmpl w:val="B9D2541C"/>
+    <w:lvl w:ilvl="0">
+      <w:start w:val="1"/>
+      <w:numFmt w:val="bullet"/>
+      <w:lvlText w:val=""/>
+      <w:lvlJc w:val="left"/>
+      <w:pPr>
+        <w:tabs>
+          <w:tab w:val="num" w:pos="720"/>
+        </w:tabs>
+        <w:ind w:left="720" w:hanging="360"/>
+      </w:pPr>
+      <w:rPr>
+        <w:rFonts w:ascii="Symbol" w:hAnsi="Symbol" w:hint="default"/>
+        <w:sz w:val="20"/>
+      </w:rPr>
+    </w:lvl>
+    <w:lvl w:ilvl="1" w:tentative="1">
+      <w:start w:val="1"/>
+      <w:numFmt w:val="bullet"/>
+      <w:lvlText w:val=""/>
+      <w:lvlJc w:val="left"/>
+      <w:pPr>
+        <w:tabs>
+          <w:tab w:val="num" w:pos="1440"/>
+        </w:tabs>
+        <w:ind w:left="1440" w:hanging="360"/>
+      </w:pPr>
+      <w:rPr>
+        <w:rFonts w:ascii="Symbol" w:hAnsi="Symbol" w:hint="default"/>
+        <w:sz w:val="20"/>
+      </w:rPr>
+    </w:lvl>
+    <w:lvl w:ilvl="2" w:tentative="1">
+      <w:start w:val="1"/>
+      <w:numFmt w:val="bullet"/>
+      <w:lvlText w:val=""/>
+      <w:lvlJc w:val="left"/>
+      <w:pPr>
+        <w:tabs>
+          <w:tab w:val="num" w:pos="2160"/>
+        </w:tabs>
+        <w:ind w:left="2160" w:hanging="360"/>
+      </w:pPr>
+      <w:rPr>
+        <w:rFonts w:ascii="Symbol" w:hAnsi="Symbol" w:hint="default"/>
+        <w:sz w:val="20"/>
+      </w:rPr>
+    </w:lvl>
+    <w:lvl w:ilvl="3" w:tentative="1">
+      <w:start w:val="1"/>
+      <w:numFmt w:val="bullet"/>
+      <w:lvlText w:val=""/>
+      <w:lvlJc w:val="left"/>
+      <w:pPr>
+        <w:tabs>
+          <w:tab w:val="num" w:pos="2880"/>
+        </w:tabs>
+        <w:ind w:left="2880" w:hanging="360"/>
+      </w:pPr>
+      <w:rPr>
+        <w:rFonts w:ascii="Symbol" w:hAnsi="Symbol" w:hint="default"/>
+        <w:sz w:val="20"/>
+      </w:rPr>
+    </w:lvl>
+    <w:lvl w:ilvl="4" w:tentative="1">
+      <w:start w:val="1"/>
+      <w:numFmt w:val="bullet"/>
+      <w:lvlText w:val=""/>
+      <w:lvlJc w:val="left"/>
+      <w:pPr>
+        <w:tabs>
+          <w:tab w:val="num" w:pos="3600"/>
+        </w:tabs>
+        <w:ind w:left="3600" w:hanging="360"/>
+      </w:pPr>
+      <w:rPr>
+        <w:rFonts w:ascii="Symbol" w:hAnsi="Symbol" w:hint="default"/>
+        <w:sz w:val="20"/>
+      </w:rPr>
+    </w:lvl>
+    <w:lvl w:ilvl="5" w:tentative="1">
+      <w:start w:val="1"/>
+      <w:numFmt w:val="bullet"/>
+      <w:lvlText w:val=""/>
+      <w:lvlJc w:val="left"/>
+      <w:pPr>
+        <w:tabs>
+          <w:tab w:val="num" w:pos="4320"/>
+        </w:tabs>
+        <w:ind w:left="4320" w:hanging="360"/>
+      </w:pPr>
+      <w:rPr>
+        <w:rFonts w:ascii="Symbol" w:hAnsi="Symbol" w:hint="default"/>
+        <w:sz w:val="20"/>
+      </w:rPr>
+    </w:lvl>
+    <w:lvl w:ilvl="6" w:tentative="1">
+      <w:start w:val="1"/>
+      <w:numFmt w:val="bullet"/>
+      <w:lvlText w:val=""/>
+      <w:lvlJc w:val="left"/>
+      <w:pPr>
+        <w:tabs>
+          <w:tab w:val="num" w:pos="5040"/>
+        </w:tabs>
+        <w:ind w:left="5040" w:hanging="360"/>
+      </w:pPr>
+      <w:rPr>
+        <w:rFonts w:ascii="Symbol" w:hAnsi="Symbol" w:hint="default"/>
+        <w:sz w:val="20"/>
+      </w:rPr>
+    </w:lvl>
+    <w:lvl w:ilvl="7" w:tentative="1">
+      <w:start w:val="1"/>
+      <w:numFmt w:val="bullet"/>
+      <w:lvlText w:val=""/>
+      <w:lvlJc w:val="left"/>
+      <w:pPr>
+        <w:tabs>
+          <w:tab w:val="num" w:pos="5760"/>
+        </w:tabs>
+        <w:ind w:left="5760" w:hanging="360"/>
+      </w:pPr>
+      <w:rPr>
+        <w:rFonts w:ascii="Symbol" w:hAnsi="Symbol" w:hint="default"/>
+        <w:sz w:val="20"/>
+      </w:rPr>
+    </w:lvl>
+    <w:lvl w:ilvl="8" w:tentative="1">
+      <w:start w:val="1"/>
+      <w:numFmt w:val="bullet"/>
+      <w:lvlText w:val=""/>
+      <w:lvlJc w:val="left"/>
+      <w:pPr>
+        <w:tabs>
+          <w:tab w:val="num" w:pos="6480"/>
+        </w:tabs>
+        <w:ind w:left="6480" w:hanging="360"/>
+      </w:pPr>
+      <w:rPr>
+        <w:rFonts w:ascii="Symbol" w:hAnsi="Symbol" w:hint="default"/>
+        <w:sz w:val="20"/>
+      </w:rPr>
+    </w:lvl>
+  </w:abstractNum>
+  <w:abstractNum w:abstractNumId="9" w15:restartNumberingAfterBreak="0">
     <w:nsid w:val="473A3B3D"/>
     <w:multiLevelType w:val="multilevel"/>
     <w:tmpl w:val="80AE0C04"/>
@@ -2180,7 +3875,156 @@
       </w:rPr>
     </w:lvl>
   </w:abstractNum>
-  <w:abstractNum w:abstractNumId="5" w15:restartNumberingAfterBreak="0">
+  <w:abstractNum w:abstractNumId="10" w15:restartNumberingAfterBreak="0">
+    <w:nsid w:val="5B616C8A"/>
+    <w:multiLevelType w:val="multilevel"/>
+    <w:tmpl w:val="834A36DC"/>
+    <w:lvl w:ilvl="0">
+      <w:start w:val="1"/>
+      <w:numFmt w:val="bullet"/>
+      <w:lvlText w:val=""/>
+      <w:lvlJc w:val="left"/>
+      <w:pPr>
+        <w:tabs>
+          <w:tab w:val="num" w:pos="720"/>
+        </w:tabs>
+        <w:ind w:left="720" w:hanging="360"/>
+      </w:pPr>
+      <w:rPr>
+        <w:rFonts w:ascii="Symbol" w:hAnsi="Symbol" w:hint="default"/>
+        <w:sz w:val="20"/>
+      </w:rPr>
+    </w:lvl>
+    <w:lvl w:ilvl="1" w:tentative="1">
+      <w:start w:val="1"/>
+      <w:numFmt w:val="bullet"/>
+      <w:lvlText w:val=""/>
+      <w:lvlJc w:val="left"/>
+      <w:pPr>
+        <w:tabs>
+          <w:tab w:val="num" w:pos="1440"/>
+        </w:tabs>
+        <w:ind w:left="1440" w:hanging="360"/>
+      </w:pPr>
+      <w:rPr>
+        <w:rFonts w:ascii="Symbol" w:hAnsi="Symbol" w:hint="default"/>
+        <w:sz w:val="20"/>
+      </w:rPr>
+    </w:lvl>
+    <w:lvl w:ilvl="2" w:tentative="1">
+      <w:start w:val="1"/>
+      <w:numFmt w:val="bullet"/>
+      <w:lvlText w:val=""/>
+      <w:lvlJc w:val="left"/>
+      <w:pPr>
+        <w:tabs>
+          <w:tab w:val="num" w:pos="2160"/>
+        </w:tabs>
+        <w:ind w:left="2160" w:hanging="360"/>
+      </w:pPr>
+      <w:rPr>
+        <w:rFonts w:ascii="Symbol" w:hAnsi="Symbol" w:hint="default"/>
+        <w:sz w:val="20"/>
+      </w:rPr>
+    </w:lvl>
+    <w:lvl w:ilvl="3" w:tentative="1">
+      <w:start w:val="1"/>
+      <w:numFmt w:val="bullet"/>
+      <w:lvlText w:val=""/>
+      <w:lvlJc w:val="left"/>
+      <w:pPr>
+        <w:tabs>
+          <w:tab w:val="num" w:pos="2880"/>
+        </w:tabs>
+        <w:ind w:left="2880" w:hanging="360"/>
+      </w:pPr>
+      <w:rPr>
+        <w:rFonts w:ascii="Symbol" w:hAnsi="Symbol" w:hint="default"/>
+        <w:sz w:val="20"/>
+      </w:rPr>
+    </w:lvl>
+    <w:lvl w:ilvl="4" w:tentative="1">
+      <w:start w:val="1"/>
+      <w:numFmt w:val="bullet"/>
+      <w:lvlText w:val=""/>
+      <w:lvlJc w:val="left"/>
+      <w:pPr>
+        <w:tabs>
+          <w:tab w:val="num" w:pos="3600"/>
+        </w:tabs>
+        <w:ind w:left="3600" w:hanging="360"/>
+      </w:pPr>
+      <w:rPr>
+        <w:rFonts w:ascii="Symbol" w:hAnsi="Symbol" w:hint="default"/>
+        <w:sz w:val="20"/>
+      </w:rPr>
+    </w:lvl>
+    <w:lvl w:ilvl="5" w:tentative="1">
+      <w:start w:val="1"/>
+      <w:numFmt w:val="bullet"/>
+      <w:lvlText w:val=""/>
+      <w:lvlJc w:val="left"/>
+      <w:pPr>
+        <w:tabs>
+          <w:tab w:val="num" w:pos="4320"/>
+        </w:tabs>
+        <w:ind w:left="4320" w:hanging="360"/>
+      </w:pPr>
+      <w:rPr>
+        <w:rFonts w:ascii="Symbol" w:hAnsi="Symbol" w:hint="default"/>
+        <w:sz w:val="20"/>
+      </w:rPr>
+    </w:lvl>
+    <w:lvl w:ilvl="6" w:tentative="1">
+      <w:start w:val="1"/>
+      <w:numFmt w:val="bullet"/>
+      <w:lvlText w:val=""/>
+      <w:lvlJc w:val="left"/>
+      <w:pPr>
+        <w:tabs>
+          <w:tab w:val="num" w:pos="5040"/>
+        </w:tabs>
+        <w:ind w:left="5040" w:hanging="360"/>
+      </w:pPr>
+      <w:rPr>
+        <w:rFonts w:ascii="Symbol" w:hAnsi="Symbol" w:hint="default"/>
+        <w:sz w:val="20"/>
+      </w:rPr>
+    </w:lvl>
+    <w:lvl w:ilvl="7" w:tentative="1">
+      <w:start w:val="1"/>
+      <w:numFmt w:val="bullet"/>
+      <w:lvlText w:val=""/>
+      <w:lvlJc w:val="left"/>
+      <w:pPr>
+        <w:tabs>
+          <w:tab w:val="num" w:pos="5760"/>
+        </w:tabs>
+        <w:ind w:left="5760" w:hanging="360"/>
+      </w:pPr>
+      <w:rPr>
+        <w:rFonts w:ascii="Symbol" w:hAnsi="Symbol" w:hint="default"/>
+        <w:sz w:val="20"/>
+      </w:rPr>
+    </w:lvl>
+    <w:lvl w:ilvl="8" w:tentative="1">
+      <w:start w:val="1"/>
+      <w:numFmt w:val="bullet"/>
+      <w:lvlText w:val=""/>
+      <w:lvlJc w:val="left"/>
+      <w:pPr>
+        <w:tabs>
+          <w:tab w:val="num" w:pos="6480"/>
+        </w:tabs>
+        <w:ind w:left="6480" w:hanging="360"/>
+      </w:pPr>
+      <w:rPr>
+        <w:rFonts w:ascii="Symbol" w:hAnsi="Symbol" w:hint="default"/>
+        <w:sz w:val="20"/>
+      </w:rPr>
+    </w:lvl>
+  </w:abstractNum>
+  <w:abstractNum w:abstractNumId="11" w15:restartNumberingAfterBreak="0">
     <w:nsid w:val="709C549E"/>
     <w:multiLevelType w:val="multilevel"/>
     <w:tmpl w:val="D7A0ABA8"/>
@@ -2330,22 +4174,22 @@
     </w:lvl>
   </w:abstractNum>
   <w:num w:numId="1">
-    <w:abstractNumId w:val="2"/>
+    <w:abstractNumId w:val="6"/>
   </w:num>
   <w:num w:numId="2">
-    <w:abstractNumId w:val="3"/>
+    <w:abstractNumId w:val="7"/>
   </w:num>
   <w:num w:numId="3">
-    <w:abstractNumId w:val="5"/>
+    <w:abstractNumId w:val="11"/>
   </w:num>
   <w:num w:numId="4">
-    <w:abstractNumId w:val="4"/>
+    <w:abstractNumId w:val="9"/>
   </w:num>
   <w:num w:numId="5">
     <w:abstractNumId w:val="0"/>
   </w:num>
   <w:num w:numId="6">
-    <w:abstractNumId w:val="1"/>
+    <w:abstractNumId w:val="5"/>
     <w:lvlOverride w:ilvl="0">
       <w:lvl w:ilvl="0">
         <w:numFmt w:val="bullet"/>
@@ -2363,6 +4207,24 @@
         </w:rPr>
       </w:lvl>
     </w:lvlOverride>
+  </w:num>
+  <w:num w:numId="7">
+    <w:abstractNumId w:val="3"/>
+  </w:num>
+  <w:num w:numId="8">
+    <w:abstractNumId w:val="1"/>
+  </w:num>
+  <w:num w:numId="9">
+    <w:abstractNumId w:val="8"/>
+  </w:num>
+  <w:num w:numId="10">
+    <w:abstractNumId w:val="2"/>
+  </w:num>
+  <w:num w:numId="11">
+    <w:abstractNumId w:val="4"/>
+  </w:num>
+  <w:num w:numId="12">
+    <w:abstractNumId w:val="10"/>
   </w:num>
 </w:numbering>
 </file>

</xml_diff>